<commit_message>
Update after adding more migrations and models
</commit_message>
<xml_diff>
--- a/Database Structure.docx
+++ b/Database Structure.docx
@@ -1499,343 +1499,9 @@
         <w:pBdr/>
         <w:spacing/>
         <w:ind/>
-        <w:rPr/>
-      </w:pPr>
-      <w:r/>
-      <w:r/>
-    </w:p>
-    <w:p>
-      <w:pPr>
-        <w:pBdr/>
-        <w:spacing/>
-        <w:ind/>
-        <w:rPr/>
-      </w:pPr>
-      <w:r/>
-      <w:r/>
-    </w:p>
-    <w:p>
-      <w:pPr>
-        <w:pBdr/>
-        <w:spacing/>
-        <w:ind/>
         <w:rPr>
-          <w:b/>
-          <w:bCs/>
+          <w:highlight w:val="none"/>
         </w:rPr>
-      </w:pPr>
-      <w:r>
-        <w:rPr>
-          <w:b/>
-          <w:bCs/>
-        </w:rPr>
-        <w:t xml:space="preserve">2. List of tables in the db</w:t>
-      </w:r>
-      <w:r>
-        <w:rPr>
-          <w:b/>
-          <w:bCs/>
-        </w:rPr>
-      </w:r>
-      <w:r>
-        <w:rPr>
-          <w:b/>
-          <w:bCs/>
-        </w:rPr>
-      </w:r>
-    </w:p>
-    <w:p>
-      <w:pPr>
-        <w:pBdr/>
-        <w:spacing/>
-        <w:ind/>
-        <w:rPr/>
-      </w:pPr>
-      <w:r/>
-      <w:r/>
-    </w:p>
-    <w:p>
-      <w:pPr>
-        <w:pBdr/>
-        <w:spacing/>
-        <w:ind/>
-        <w:rPr/>
-      </w:pPr>
-      <w:r>
-        <w:t xml:space="preserve">1. regions</w:t>
-      </w:r>
-      <w:r/>
-    </w:p>
-    <w:p>
-      <w:pPr>
-        <w:pBdr/>
-        <w:spacing/>
-        <w:ind/>
-        <w:rPr/>
-      </w:pPr>
-      <w:r>
-        <w:t xml:space="preserve">2. districts</w:t>
-      </w:r>
-      <w:r/>
-    </w:p>
-    <w:p>
-      <w:pPr>
-        <w:pBdr/>
-        <w:spacing/>
-        <w:ind/>
-        <w:rPr/>
-      </w:pPr>
-      <w:r>
-        <w:t xml:space="preserve">3. towns</w:t>
-      </w:r>
-      <w:r/>
-    </w:p>
-    <w:p>
-      <w:pPr>
-        <w:pBdr/>
-        <w:spacing/>
-        <w:ind/>
-        <w:rPr/>
-      </w:pPr>
-      <w:r>
-        <w:t xml:space="preserve">4. roles</w:t>
-      </w:r>
-      <w:r/>
-    </w:p>
-    <w:p>
-      <w:pPr>
-        <w:pBdr/>
-        <w:spacing/>
-        <w:ind/>
-        <w:rPr/>
-      </w:pPr>
-      <w:r>
-        <w:t xml:space="preserve">5. permissions</w:t>
-      </w:r>
-      <w:r/>
-    </w:p>
-    <w:p>
-      <w:pPr>
-        <w:pBdr/>
-        <w:spacing/>
-        <w:ind/>
-        <w:rPr/>
-      </w:pPr>
-      <w:r>
-        <w:t xml:space="preserve">6. users</w:t>
-      </w:r>
-      <w:r/>
-    </w:p>
-    <w:p>
-      <w:pPr>
-        <w:pBdr/>
-        <w:spacing/>
-        <w:ind/>
-        <w:rPr/>
-      </w:pPr>
-      <w:r>
-        <w:t xml:space="preserve">7. user_otp_tokens</w:t>
-      </w:r>
-      <w:r/>
-    </w:p>
-    <w:p>
-      <w:pPr>
-        <w:pBdr/>
-        <w:spacing/>
-        <w:ind/>
-        <w:rPr/>
-      </w:pPr>
-      <w:r>
-        <w:t xml:space="preserve">8. user_api_tokens</w:t>
-      </w:r>
-      <w:r/>
-    </w:p>
-    <w:p>
-      <w:pPr>
-        <w:pBdr/>
-        <w:spacing/>
-        <w:ind/>
-        <w:rPr/>
-      </w:pPr>
-      <w:r>
-        <w:t xml:space="preserve">9. user_permissions</w:t>
-      </w:r>
-      <w:r/>
-    </w:p>
-    <w:p>
-      <w:pPr>
-        <w:pBdr/>
-        <w:spacing/>
-        <w:ind/>
-        <w:rPr/>
-      </w:pPr>
-      <w:r>
-        <w:t xml:space="preserve">10. identity_types</w:t>
-      </w:r>
-      <w:r/>
-    </w:p>
-    <w:p>
-      <w:pPr>
-        <w:pBdr/>
-        <w:spacing/>
-        <w:ind/>
-        <w:rPr/>
-      </w:pPr>
-      <w:r>
-        <w:t xml:space="preserve">11. authors</w:t>
-      </w:r>
-      <w:r/>
-    </w:p>
-    <w:p>
-      <w:pPr>
-        <w:pBdr/>
-        <w:spacing/>
-        <w:ind/>
-        <w:rPr/>
-      </w:pPr>
-      <w:r>
-        <w:t xml:space="preserve">12. event_types</w:t>
-      </w:r>
-      <w:r/>
-    </w:p>
-    <w:p>
-      <w:pPr>
-        <w:pBdr/>
-        <w:spacing/>
-        <w:ind/>
-        <w:rPr/>
-      </w:pPr>
-      <w:r>
-        <w:t xml:space="preserve">13. events</w:t>
-      </w:r>
-      <w:r/>
-    </w:p>
-    <w:p>
-      <w:pPr>
-        <w:pBdr/>
-        <w:spacing/>
-        <w:ind/>
-        <w:rPr/>
-      </w:pPr>
-      <w:r>
-        <w:t xml:space="preserve">14. tickets</w:t>
-      </w:r>
-      <w:r/>
-    </w:p>
-    <w:p>
-      <w:pPr>
-        <w:pBdr/>
-        <w:spacing/>
-        <w:ind/>
-        <w:rPr/>
-      </w:pPr>
-      <w:r>
-        <w:t xml:space="preserve">15. user_tickets</w:t>
-      </w:r>
-      <w:r/>
-    </w:p>
-    <w:p>
-      <w:pPr>
-        <w:pBdr/>
-        <w:spacing/>
-        <w:ind/>
-        <w:rPr/>
-      </w:pPr>
-      <w:r>
-        <w:t xml:space="preserve">16. event_comments</w:t>
-      </w:r>
-      <w:r/>
-    </w:p>
-    <w:p>
-      <w:pPr>
-        <w:pBdr/>
-        <w:spacing/>
-        <w:ind/>
-        <w:rPr/>
-      </w:pPr>
-      <w:r>
-        <w:t xml:space="preserve">17. event_likes</w:t>
-      </w:r>
-      <w:r/>
-    </w:p>
-    <w:p>
-      <w:pPr>
-        <w:pBdr/>
-        <w:spacing/>
-        <w:ind/>
-        <w:rPr/>
-      </w:pPr>
-      <w:r>
-        <w:t xml:space="preserve">18. event_stars</w:t>
-      </w:r>
-      <w:r/>
-    </w:p>
-    <w:p>
-      <w:pPr>
-        <w:pBdr/>
-        <w:spacing/>
-        <w:ind/>
-        <w:rPr/>
-      </w:pPr>
-      <w:r>
-        <w:t xml:space="preserve">19. payments</w:t>
-      </w:r>
-      <w:r/>
-    </w:p>
-    <w:p>
-      <w:pPr>
-        <w:pBdr/>
-        <w:spacing/>
-        <w:ind/>
-        <w:rPr/>
-      </w:pPr>
-      <w:r>
-        <w:t xml:space="preserve">20. notifications</w:t>
-      </w:r>
-      <w:r/>
-    </w:p>
-    <w:p>
-      <w:pPr>
-        <w:pBdr/>
-        <w:spacing/>
-        <w:ind/>
-        <w:rPr/>
-      </w:pPr>
-      <w:r>
-        <w:t xml:space="preserve">21. portrait_adverts</w:t>
-      </w:r>
-      <w:r/>
-    </w:p>
-    <w:p>
-      <w:pPr>
-        <w:pBdr/>
-        <w:spacing/>
-        <w:ind/>
-        <w:rPr/>
-      </w:pPr>
-      <w:r>
-        <w:t xml:space="preserve">22. landscape_adverts</w:t>
-      </w:r>
-      <w:r/>
-    </w:p>
-    <w:p>
-      <w:pPr>
-        <w:pBdr/>
-        <w:spacing/>
-        <w:ind/>
-        <w:rPr/>
-      </w:pPr>
-      <w:r>
-        <w:t xml:space="preserve">23. api_routes</w:t>
-      </w:r>
-      <w:r/>
-    </w:p>
-    <w:p>
-      <w:pPr>
-        <w:pBdr/>
-        <w:spacing/>
-        <w:ind/>
-        <w:rPr/>
       </w:pPr>
       <w:r>
         <w:rPr>
@@ -1847,7 +1513,2180 @@
           <w:highlight w:val="none"/>
         </w:rPr>
       </w:r>
+    </w:p>
+    <w:p>
+      <w:pPr>
+        <w:pBdr/>
+        <w:spacing/>
+        <w:ind/>
+        <w:rPr/>
+      </w:pPr>
+      <w:r>
+        <w:t xml:space="preserve">{</w:t>
+      </w:r>
       <w:r/>
+    </w:p>
+    <w:p>
+      <w:pPr>
+        <w:pBdr/>
+        <w:spacing/>
+        <w:ind/>
+        <w:rPr/>
+      </w:pPr>
+      <w:r>
+        <w:t xml:space="preserve">  "sms": [</w:t>
+      </w:r>
+      <w:r/>
+    </w:p>
+    <w:p>
+      <w:pPr>
+        <w:pBdr/>
+        <w:spacing/>
+        <w:ind/>
+        <w:rPr/>
+      </w:pPr>
+      <w:r>
+        <w:t xml:space="preserve">    "id",</w:t>
+      </w:r>
+      <w:r/>
+    </w:p>
+    <w:p>
+      <w:pPr>
+        <w:pBdr/>
+        <w:spacing/>
+        <w:ind/>
+        <w:rPr/>
+      </w:pPr>
+      <w:r>
+        <w:t xml:space="preserve">    "content",</w:t>
+      </w:r>
+      <w:r/>
+    </w:p>
+    <w:p>
+      <w:pPr>
+        <w:pBdr/>
+        <w:spacing/>
+        <w:ind/>
+        <w:rPr/>
+      </w:pPr>
+      <w:r>
+        <w:t xml:space="preserve">    "purpose",</w:t>
+      </w:r>
+      <w:r/>
+    </w:p>
+    <w:p>
+      <w:pPr>
+        <w:pBdr/>
+        <w:spacing/>
+        <w:ind/>
+        <w:rPr/>
+      </w:pPr>
+      <w:r>
+        <w:t xml:space="preserve">    "sender_id",</w:t>
+      </w:r>
+      <w:r/>
+    </w:p>
+    <w:p>
+      <w:pPr>
+        <w:pBdr/>
+        <w:spacing/>
+        <w:ind/>
+        <w:rPr/>
+      </w:pPr>
+      <w:r>
+        <w:t xml:space="preserve">    "receiver_id",</w:t>
+      </w:r>
+      <w:r/>
+    </w:p>
+    <w:p>
+      <w:pPr>
+        <w:pBdr/>
+        <w:spacing/>
+        <w:ind/>
+        <w:rPr/>
+      </w:pPr>
+      <w:r>
+        <w:t xml:space="preserve">    "status",</w:t>
+      </w:r>
+      <w:r/>
+    </w:p>
+    <w:p>
+      <w:pPr>
+        <w:pBdr/>
+        <w:spacing/>
+        <w:ind/>
+        <w:rPr/>
+      </w:pPr>
+      <w:r>
+        <w:t xml:space="preserve">    "created_at",</w:t>
+      </w:r>
+      <w:r/>
+    </w:p>
+    <w:p>
+      <w:pPr>
+        <w:pBdr/>
+        <w:spacing/>
+        <w:ind/>
+        <w:rPr/>
+      </w:pPr>
+      <w:r>
+        <w:t xml:space="preserve">    "updated_at",</w:t>
+      </w:r>
+      <w:r/>
+    </w:p>
+    <w:p>
+      <w:pPr>
+        <w:pBdr/>
+        <w:spacing/>
+        <w:ind/>
+        <w:rPr/>
+      </w:pPr>
+      <w:r>
+        <w:t xml:space="preserve">    "is_deleted"</w:t>
+      </w:r>
+      <w:r/>
+    </w:p>
+    <w:p>
+      <w:pPr>
+        <w:pBdr/>
+        <w:spacing/>
+        <w:ind/>
+        <w:rPr/>
+      </w:pPr>
+      <w:r>
+        <w:t xml:space="preserve">  ]</w:t>
+      </w:r>
+      <w:r/>
+    </w:p>
+    <w:p>
+      <w:pPr>
+        <w:pBdr/>
+        <w:spacing/>
+        <w:ind/>
+        <w:rPr>
+          <w:highlight w:val="none"/>
+        </w:rPr>
+      </w:pPr>
+      <w:r>
+        <w:t xml:space="preserve">}</w:t>
+      </w:r>
+      <w:r/>
+      <w:r>
+        <w:t xml:space="preserve">,</w:t>
+      </w:r>
+      <w:r/>
+    </w:p>
+    <w:p>
+      <w:pPr>
+        <w:pBdr/>
+        <w:spacing/>
+        <w:ind/>
+        <w:rPr/>
+      </w:pPr>
+      <w:r>
+        <w:rPr>
+          <w:highlight w:val="none"/>
+        </w:rPr>
+        <w:t xml:space="preserve">{</w:t>
+      </w:r>
+      <w:r/>
+    </w:p>
+    <w:p>
+      <w:pPr>
+        <w:pBdr/>
+        <w:spacing/>
+        <w:ind/>
+        <w:rPr/>
+      </w:pPr>
+      <w:r>
+        <w:rPr>
+          <w:highlight w:val="none"/>
+        </w:rPr>
+        <w:t xml:space="preserve">  "emails": [</w:t>
+      </w:r>
+      <w:r/>
+    </w:p>
+    <w:p>
+      <w:pPr>
+        <w:pBdr/>
+        <w:spacing/>
+        <w:ind/>
+        <w:rPr/>
+      </w:pPr>
+      <w:r>
+        <w:rPr>
+          <w:highlight w:val="none"/>
+        </w:rPr>
+        <w:t xml:space="preserve">    "id",</w:t>
+      </w:r>
+      <w:r/>
+    </w:p>
+    <w:p>
+      <w:pPr>
+        <w:pBdr/>
+        <w:spacing/>
+        <w:ind/>
+        <w:rPr/>
+      </w:pPr>
+      <w:r>
+        <w:rPr>
+          <w:highlight w:val="none"/>
+        </w:rPr>
+        <w:t xml:space="preserve">    "content",</w:t>
+      </w:r>
+      <w:r/>
+    </w:p>
+    <w:p>
+      <w:pPr>
+        <w:pBdr/>
+        <w:spacing/>
+        <w:ind/>
+        <w:rPr/>
+      </w:pPr>
+      <w:r>
+        <w:rPr>
+          <w:highlight w:val="none"/>
+        </w:rPr>
+        <w:t xml:space="preserve">    "purpose",</w:t>
+      </w:r>
+      <w:r/>
+    </w:p>
+    <w:p>
+      <w:pPr>
+        <w:pBdr/>
+        <w:spacing/>
+        <w:ind/>
+        <w:rPr/>
+      </w:pPr>
+      <w:r>
+        <w:rPr>
+          <w:highlight w:val="none"/>
+        </w:rPr>
+        <w:t xml:space="preserve">    "sender_id",</w:t>
+      </w:r>
+      <w:r/>
+    </w:p>
+    <w:p>
+      <w:pPr>
+        <w:pBdr/>
+        <w:spacing/>
+        <w:ind/>
+        <w:rPr/>
+      </w:pPr>
+      <w:r>
+        <w:rPr>
+          <w:highlight w:val="none"/>
+        </w:rPr>
+        <w:t xml:space="preserve">    "receiver_id",</w:t>
+      </w:r>
+      <w:r/>
+    </w:p>
+    <w:p>
+      <w:pPr>
+        <w:pBdr/>
+        <w:spacing/>
+        <w:ind/>
+        <w:rPr/>
+      </w:pPr>
+      <w:r>
+        <w:rPr>
+          <w:highlight w:val="none"/>
+        </w:rPr>
+        <w:t xml:space="preserve">    "status",</w:t>
+      </w:r>
+      <w:r/>
+    </w:p>
+    <w:p>
+      <w:pPr>
+        <w:pBdr/>
+        <w:spacing/>
+        <w:ind/>
+        <w:rPr/>
+      </w:pPr>
+      <w:r>
+        <w:rPr>
+          <w:highlight w:val="none"/>
+        </w:rPr>
+        <w:t xml:space="preserve">    "created_at",</w:t>
+      </w:r>
+      <w:r/>
+    </w:p>
+    <w:p>
+      <w:pPr>
+        <w:pBdr/>
+        <w:spacing/>
+        <w:ind/>
+        <w:rPr/>
+      </w:pPr>
+      <w:r>
+        <w:rPr>
+          <w:highlight w:val="none"/>
+        </w:rPr>
+        <w:t xml:space="preserve">    "updated_at",</w:t>
+      </w:r>
+      <w:r/>
+    </w:p>
+    <w:p>
+      <w:pPr>
+        <w:pBdr/>
+        <w:spacing/>
+        <w:ind/>
+        <w:rPr/>
+      </w:pPr>
+      <w:r>
+        <w:rPr>
+          <w:highlight w:val="none"/>
+        </w:rPr>
+        <w:t xml:space="preserve">    "is_deleted"</w:t>
+      </w:r>
+      <w:r/>
+    </w:p>
+    <w:p>
+      <w:pPr>
+        <w:pBdr/>
+        <w:spacing/>
+        <w:ind/>
+        <w:rPr/>
+      </w:pPr>
+      <w:r>
+        <w:rPr>
+          <w:highlight w:val="none"/>
+        </w:rPr>
+        <w:t xml:space="preserve">  ]</w:t>
+      </w:r>
+      <w:r/>
+    </w:p>
+    <w:p>
+      <w:pPr>
+        <w:pBdr/>
+        <w:spacing/>
+        <w:ind/>
+        <w:rPr/>
+      </w:pPr>
+      <w:r>
+        <w:rPr>
+          <w:highlight w:val="none"/>
+        </w:rPr>
+        <w:t xml:space="preserve">}</w:t>
+      </w:r>
+      <w:r/>
+      <w:r>
+        <w:rPr>
+          <w:highlight w:val="none"/>
+        </w:rPr>
+        <w:t xml:space="preserve">,</w:t>
+      </w:r>
+      <w:r>
+        <w:rPr>
+          <w:highlight w:val="none"/>
+        </w:rPr>
+      </w:r>
+      <w:r>
+        <w:rPr>
+          <w:highlight w:val="none"/>
+        </w:rPr>
+        <w:t xml:space="preserve">{</w:t>
+      </w:r>
+      <w:r/>
+    </w:p>
+    <w:p>
+      <w:pPr>
+        <w:pBdr/>
+        <w:spacing/>
+        <w:ind/>
+        <w:rPr/>
+      </w:pPr>
+      <w:r>
+        <w:rPr>
+          <w:highlight w:val="none"/>
+        </w:rPr>
+        <w:t xml:space="preserve">  "user_concerns": [</w:t>
+      </w:r>
+      <w:r/>
+    </w:p>
+    <w:p>
+      <w:pPr>
+        <w:pBdr/>
+        <w:spacing/>
+        <w:ind/>
+        <w:rPr/>
+      </w:pPr>
+      <w:r>
+        <w:rPr>
+          <w:highlight w:val="none"/>
+        </w:rPr>
+        <w:t xml:space="preserve">    "id",</w:t>
+      </w:r>
+      <w:r/>
+    </w:p>
+    <w:p>
+      <w:pPr>
+        <w:pBdr/>
+        <w:spacing/>
+        <w:ind/>
+        <w:rPr/>
+      </w:pPr>
+      <w:r>
+        <w:rPr>
+          <w:highlight w:val="none"/>
+        </w:rPr>
+        <w:t xml:space="preserve">    "sender_id",</w:t>
+      </w:r>
+      <w:r/>
+    </w:p>
+    <w:p>
+      <w:pPr>
+        <w:pBdr/>
+        <w:spacing/>
+        <w:ind/>
+        <w:rPr/>
+      </w:pPr>
+      <w:r>
+        <w:rPr>
+          <w:highlight w:val="none"/>
+        </w:rPr>
+        <w:t xml:space="preserve">    "concern_type",</w:t>
+      </w:r>
+      <w:r/>
+    </w:p>
+    <w:p>
+      <w:pPr>
+        <w:pBdr/>
+        <w:spacing/>
+        <w:ind/>
+        <w:rPr/>
+      </w:pPr>
+      <w:r>
+        <w:rPr>
+          <w:highlight w:val="none"/>
+        </w:rPr>
+        <w:t xml:space="preserve">    "concern",</w:t>
+      </w:r>
+      <w:r/>
+    </w:p>
+    <w:p>
+      <w:pPr>
+        <w:pBdr/>
+        <w:spacing/>
+        <w:ind/>
+        <w:rPr/>
+      </w:pPr>
+      <w:r>
+        <w:rPr>
+          <w:highlight w:val="none"/>
+        </w:rPr>
+        <w:t xml:space="preserve">    "priority",</w:t>
+      </w:r>
+      <w:r/>
+    </w:p>
+    <w:p>
+      <w:pPr>
+        <w:pBdr/>
+        <w:spacing/>
+        <w:ind/>
+        <w:rPr/>
+      </w:pPr>
+      <w:r>
+        <w:rPr>
+          <w:highlight w:val="none"/>
+        </w:rPr>
+        <w:t xml:space="preserve">    "token_id",</w:t>
+      </w:r>
+      <w:r/>
+    </w:p>
+    <w:p>
+      <w:pPr>
+        <w:pBdr/>
+        <w:spacing/>
+        <w:ind/>
+        <w:rPr/>
+      </w:pPr>
+      <w:r>
+        <w:rPr>
+          <w:highlight w:val="none"/>
+        </w:rPr>
+        <w:t xml:space="preserve">    "status",</w:t>
+      </w:r>
+      <w:r/>
+    </w:p>
+    <w:p>
+      <w:pPr>
+        <w:pBdr/>
+        <w:spacing/>
+        <w:ind/>
+        <w:rPr/>
+      </w:pPr>
+      <w:r>
+        <w:rPr>
+          <w:highlight w:val="none"/>
+        </w:rPr>
+        <w:t xml:space="preserve">    "teller_id",</w:t>
+      </w:r>
+      <w:r/>
+    </w:p>
+    <w:p>
+      <w:pPr>
+        <w:pBdr/>
+        <w:spacing/>
+        <w:ind/>
+        <w:rPr/>
+      </w:pPr>
+      <w:r>
+        <w:rPr>
+          <w:highlight w:val="none"/>
+        </w:rPr>
+        <w:t xml:space="preserve">    "answer",</w:t>
+      </w:r>
+      <w:r/>
+    </w:p>
+    <w:p>
+      <w:pPr>
+        <w:pBdr/>
+        <w:spacing/>
+        <w:ind/>
+        <w:rPr/>
+      </w:pPr>
+      <w:r>
+        <w:rPr>
+          <w:highlight w:val="none"/>
+        </w:rPr>
+        <w:t xml:space="preserve">    "created_at",</w:t>
+      </w:r>
+      <w:r/>
+    </w:p>
+    <w:p>
+      <w:pPr>
+        <w:pBdr/>
+        <w:spacing/>
+        <w:ind/>
+        <w:rPr/>
+      </w:pPr>
+      <w:r>
+        <w:rPr>
+          <w:highlight w:val="none"/>
+        </w:rPr>
+        <w:t xml:space="preserve">    "updated_at",</w:t>
+      </w:r>
+      <w:r/>
+    </w:p>
+    <w:p>
+      <w:pPr>
+        <w:pBdr/>
+        <w:spacing/>
+        <w:ind/>
+        <w:rPr/>
+      </w:pPr>
+      <w:r>
+        <w:rPr>
+          <w:highlight w:val="none"/>
+        </w:rPr>
+        <w:t xml:space="preserve">    "is_deleted"</w:t>
+      </w:r>
+      <w:r/>
+    </w:p>
+    <w:p>
+      <w:pPr>
+        <w:pBdr/>
+        <w:spacing/>
+        <w:ind/>
+        <w:rPr/>
+      </w:pPr>
+      <w:r>
+        <w:rPr>
+          <w:highlight w:val="none"/>
+        </w:rPr>
+        <w:t xml:space="preserve">  ]</w:t>
+      </w:r>
+      <w:r/>
+    </w:p>
+    <w:p>
+      <w:pPr>
+        <w:pBdr/>
+        <w:spacing/>
+        <w:ind/>
+        <w:rPr>
+          <w:highlight w:val="none"/>
+        </w:rPr>
+      </w:pPr>
+      <w:r>
+        <w:rPr>
+          <w:highlight w:val="none"/>
+        </w:rPr>
+        <w:t xml:space="preserve">}</w:t>
+      </w:r>
+      <w:r/>
+      <w:r>
+        <w:rPr>
+          <w:highlight w:val="none"/>
+        </w:rPr>
+        <w:t xml:space="preserve">,</w:t>
+      </w:r>
+      <w:r>
+        <w:rPr>
+          <w:highlight w:val="none"/>
+        </w:rPr>
+      </w:r>
+      <w:r/>
+    </w:p>
+    <w:p>
+      <w:pPr>
+        <w:pBdr/>
+        <w:spacing/>
+        <w:ind/>
+        <w:rPr/>
+      </w:pPr>
+      <w:r>
+        <w:rPr>
+          <w:highlight w:val="none"/>
+        </w:rPr>
+        <w:t xml:space="preserve">{</w:t>
+      </w:r>
+      <w:r/>
+    </w:p>
+    <w:p>
+      <w:pPr>
+        <w:pBdr/>
+        <w:spacing/>
+        <w:ind/>
+        <w:rPr/>
+      </w:pPr>
+      <w:r>
+        <w:rPr>
+          <w:highlight w:val="none"/>
+        </w:rPr>
+        <w:t xml:space="preserve">  "messages": [</w:t>
+      </w:r>
+      <w:r/>
+    </w:p>
+    <w:p>
+      <w:pPr>
+        <w:pBdr/>
+        <w:spacing/>
+        <w:ind/>
+        <w:rPr/>
+      </w:pPr>
+      <w:r>
+        <w:rPr>
+          <w:highlight w:val="none"/>
+        </w:rPr>
+        <w:t xml:space="preserve">    "id",</w:t>
+      </w:r>
+      <w:r/>
+    </w:p>
+    <w:p>
+      <w:pPr>
+        <w:pBdr/>
+        <w:spacing/>
+        <w:ind/>
+        <w:rPr/>
+      </w:pPr>
+      <w:r>
+        <w:rPr>
+          <w:highlight w:val="none"/>
+        </w:rPr>
+        <w:t xml:space="preserve">    "content",</w:t>
+      </w:r>
+      <w:r/>
+    </w:p>
+    <w:p>
+      <w:pPr>
+        <w:pBdr/>
+        <w:spacing/>
+        <w:ind/>
+        <w:rPr/>
+      </w:pPr>
+      <w:r>
+        <w:rPr>
+          <w:highlight w:val="none"/>
+        </w:rPr>
+        <w:t xml:space="preserve">    "sender_id",</w:t>
+      </w:r>
+      <w:r/>
+    </w:p>
+    <w:p>
+      <w:pPr>
+        <w:pBdr/>
+        <w:spacing/>
+        <w:ind/>
+        <w:rPr/>
+      </w:pPr>
+      <w:r>
+        <w:rPr>
+          <w:highlight w:val="none"/>
+        </w:rPr>
+        <w:t xml:space="preserve">    "referenced_message_id",</w:t>
+      </w:r>
+      <w:r/>
+    </w:p>
+    <w:p>
+      <w:pPr>
+        <w:pBdr/>
+        <w:spacing/>
+        <w:ind/>
+        <w:rPr/>
+      </w:pPr>
+      <w:r>
+        <w:rPr>
+          <w:highlight w:val="none"/>
+        </w:rPr>
+        <w:t xml:space="preserve">    "status",</w:t>
+      </w:r>
+      <w:r/>
+    </w:p>
+    <w:p>
+      <w:pPr>
+        <w:pBdr/>
+        <w:spacing/>
+        <w:ind/>
+        <w:rPr/>
+      </w:pPr>
+      <w:r>
+        <w:rPr>
+          <w:highlight w:val="none"/>
+        </w:rPr>
+        <w:t xml:space="preserve">    "created_at",</w:t>
+      </w:r>
+      <w:r/>
+    </w:p>
+    <w:p>
+      <w:pPr>
+        <w:pBdr/>
+        <w:spacing/>
+        <w:ind/>
+        <w:rPr/>
+      </w:pPr>
+      <w:r>
+        <w:rPr>
+          <w:highlight w:val="none"/>
+        </w:rPr>
+        <w:t xml:space="preserve">    "updated_at",</w:t>
+      </w:r>
+      <w:r/>
+    </w:p>
+    <w:p>
+      <w:pPr>
+        <w:pBdr/>
+        <w:spacing/>
+        <w:ind/>
+        <w:rPr/>
+      </w:pPr>
+      <w:r>
+        <w:rPr>
+          <w:highlight w:val="none"/>
+        </w:rPr>
+        <w:t xml:space="preserve">    "is_deleted"</w:t>
+      </w:r>
+      <w:r/>
+    </w:p>
+    <w:p>
+      <w:pPr>
+        <w:pBdr/>
+        <w:spacing/>
+        <w:ind/>
+        <w:rPr/>
+      </w:pPr>
+      <w:r>
+        <w:rPr>
+          <w:highlight w:val="none"/>
+        </w:rPr>
+        <w:t xml:space="preserve">  ]</w:t>
+      </w:r>
+      <w:r/>
+    </w:p>
+    <w:p>
+      <w:pPr>
+        <w:pBdr/>
+        <w:spacing/>
+        <w:ind/>
+        <w:rPr>
+          <w:highlight w:val="none"/>
+        </w:rPr>
+      </w:pPr>
+      <w:r>
+        <w:rPr>
+          <w:highlight w:val="none"/>
+        </w:rPr>
+        <w:t xml:space="preserve">}</w:t>
+      </w:r>
+      <w:r/>
+      <w:r>
+        <w:rPr>
+          <w:highlight w:val="none"/>
+        </w:rPr>
+        <w:t xml:space="preserve">,</w:t>
+      </w:r>
+      <w:r>
+        <w:rPr>
+          <w:highlight w:val="none"/>
+        </w:rPr>
+      </w:r>
+    </w:p>
+    <w:p>
+      <w:pPr>
+        <w:pBdr/>
+        <w:spacing/>
+        <w:ind/>
+        <w:rPr/>
+      </w:pPr>
+      <w:r>
+        <w:rPr>
+          <w:highlight w:val="none"/>
+        </w:rPr>
+        <w:t xml:space="preserve">{</w:t>
+      </w:r>
+      <w:r/>
+    </w:p>
+    <w:p>
+      <w:pPr>
+        <w:pBdr/>
+        <w:spacing/>
+        <w:ind/>
+        <w:rPr/>
+      </w:pPr>
+      <w:r>
+        <w:rPr>
+          <w:highlight w:val="none"/>
+        </w:rPr>
+        <w:t xml:space="preserve">  "payouts": [</w:t>
+      </w:r>
+      <w:r/>
+    </w:p>
+    <w:p>
+      <w:pPr>
+        <w:pBdr/>
+        <w:spacing/>
+        <w:ind/>
+        <w:rPr/>
+      </w:pPr>
+      <w:r>
+        <w:rPr>
+          <w:highlight w:val="none"/>
+        </w:rPr>
+        <w:t xml:space="preserve">    "id",</w:t>
+      </w:r>
+      <w:r/>
+    </w:p>
+    <w:p>
+      <w:pPr>
+        <w:pBdr/>
+        <w:spacing/>
+        <w:ind/>
+        <w:rPr/>
+      </w:pPr>
+      <w:r>
+        <w:rPr>
+          <w:highlight w:val="none"/>
+        </w:rPr>
+        <w:t xml:space="preserve">    "author_id",</w:t>
+      </w:r>
+      <w:r/>
+    </w:p>
+    <w:p>
+      <w:pPr>
+        <w:pBdr/>
+        <w:spacing/>
+        <w:ind/>
+        <w:rPr/>
+      </w:pPr>
+      <w:r>
+        <w:rPr>
+          <w:highlight w:val="none"/>
+        </w:rPr>
+        <w:t xml:space="preserve">    "reason",</w:t>
+      </w:r>
+      <w:r/>
+    </w:p>
+    <w:p>
+      <w:pPr>
+        <w:pBdr/>
+        <w:spacing/>
+        <w:ind/>
+        <w:rPr/>
+      </w:pPr>
+      <w:r>
+        <w:rPr>
+          <w:highlight w:val="none"/>
+        </w:rPr>
+        <w:t xml:space="preserve">    "amount",</w:t>
+      </w:r>
+      <w:r/>
+    </w:p>
+    <w:p>
+      <w:pPr>
+        <w:pBdr/>
+        <w:spacing/>
+        <w:ind/>
+        <w:rPr/>
+      </w:pPr>
+      <w:r>
+        <w:rPr>
+          <w:highlight w:val="none"/>
+        </w:rPr>
+        <w:t xml:space="preserve">    "priority",</w:t>
+      </w:r>
+      <w:r/>
+    </w:p>
+    <w:p>
+      <w:pPr>
+        <w:pBdr/>
+        <w:spacing/>
+        <w:ind/>
+        <w:rPr/>
+      </w:pPr>
+      <w:r>
+        <w:rPr>
+          <w:highlight w:val="none"/>
+        </w:rPr>
+        <w:t xml:space="preserve">    "balance_before",</w:t>
+      </w:r>
+      <w:r/>
+    </w:p>
+    <w:p>
+      <w:pPr>
+        <w:pBdr/>
+        <w:spacing/>
+        <w:ind/>
+        <w:rPr/>
+      </w:pPr>
+      <w:r>
+        <w:rPr>
+          <w:highlight w:val="none"/>
+        </w:rPr>
+        <w:t xml:space="preserve">    "balance_after",</w:t>
+      </w:r>
+      <w:r/>
+    </w:p>
+    <w:p>
+      <w:pPr>
+        <w:pBdr/>
+        <w:spacing/>
+        <w:ind/>
+        <w:rPr/>
+      </w:pPr>
+      <w:r>
+        <w:rPr>
+          <w:highlight w:val="none"/>
+        </w:rPr>
+        <w:t xml:space="preserve">    "token_id",</w:t>
+      </w:r>
+      <w:r/>
+    </w:p>
+    <w:p>
+      <w:pPr>
+        <w:pBdr/>
+        <w:spacing/>
+        <w:ind/>
+        <w:rPr/>
+      </w:pPr>
+      <w:r>
+        <w:rPr>
+          <w:highlight w:val="none"/>
+        </w:rPr>
+        <w:t xml:space="preserve">    "status",</w:t>
+      </w:r>
+      <w:r/>
+    </w:p>
+    <w:p>
+      <w:pPr>
+        <w:pBdr/>
+        <w:spacing/>
+        <w:ind/>
+        <w:rPr/>
+      </w:pPr>
+      <w:r>
+        <w:rPr>
+          <w:highlight w:val="none"/>
+        </w:rPr>
+        <w:t xml:space="preserve">    "teller_id",</w:t>
+      </w:r>
+      <w:r/>
+    </w:p>
+    <w:p>
+      <w:pPr>
+        <w:pBdr/>
+        <w:spacing/>
+        <w:ind/>
+        <w:rPr/>
+      </w:pPr>
+      <w:r>
+        <w:rPr>
+          <w:highlight w:val="none"/>
+        </w:rPr>
+        <w:t xml:space="preserve">    "response",</w:t>
+      </w:r>
+      <w:r/>
+    </w:p>
+    <w:p>
+      <w:pPr>
+        <w:pBdr/>
+        <w:spacing/>
+        <w:ind/>
+        <w:rPr/>
+      </w:pPr>
+      <w:r>
+        <w:rPr>
+          <w:highlight w:val="none"/>
+        </w:rPr>
+        <w:t xml:space="preserve">    "created_at",</w:t>
+      </w:r>
+      <w:r/>
+    </w:p>
+    <w:p>
+      <w:pPr>
+        <w:pBdr/>
+        <w:spacing/>
+        <w:ind/>
+        <w:rPr/>
+      </w:pPr>
+      <w:r>
+        <w:rPr>
+          <w:highlight w:val="none"/>
+        </w:rPr>
+        <w:t xml:space="preserve">    "updated_at",</w:t>
+      </w:r>
+      <w:r/>
+    </w:p>
+    <w:p>
+      <w:pPr>
+        <w:pBdr/>
+        <w:spacing/>
+        <w:ind/>
+        <w:rPr/>
+      </w:pPr>
+      <w:r>
+        <w:rPr>
+          <w:highlight w:val="none"/>
+        </w:rPr>
+        <w:t xml:space="preserve">    "is_deleted"</w:t>
+      </w:r>
+      <w:r/>
+    </w:p>
+    <w:p>
+      <w:pPr>
+        <w:pBdr/>
+        <w:spacing/>
+        <w:ind/>
+        <w:rPr/>
+      </w:pPr>
+      <w:r>
+        <w:rPr>
+          <w:highlight w:val="none"/>
+        </w:rPr>
+        <w:t xml:space="preserve">  ]</w:t>
+      </w:r>
+      <w:r/>
+    </w:p>
+    <w:p>
+      <w:pPr>
+        <w:pBdr/>
+        <w:spacing/>
+        <w:ind/>
+        <w:rPr>
+          <w:highlight w:val="none"/>
+        </w:rPr>
+      </w:pPr>
+      <w:r>
+        <w:rPr>
+          <w:highlight w:val="none"/>
+        </w:rPr>
+        <w:t xml:space="preserve">}</w:t>
+      </w:r>
+      <w:r/>
+      <w:r>
+        <w:rPr>
+          <w:highlight w:val="none"/>
+        </w:rPr>
+        <w:t xml:space="preserve">,</w:t>
+      </w:r>
+      <w:r>
+        <w:rPr>
+          <w:highlight w:val="none"/>
+        </w:rPr>
+      </w:r>
+    </w:p>
+    <w:p>
+      <w:pPr>
+        <w:pBdr/>
+        <w:spacing/>
+        <w:ind/>
+        <w:rPr/>
+      </w:pPr>
+      <w:r>
+        <w:rPr>
+          <w:highlight w:val="none"/>
+        </w:rPr>
+        <w:t xml:space="preserve">{</w:t>
+      </w:r>
+      <w:r/>
+    </w:p>
+    <w:p>
+      <w:pPr>
+        <w:pBdr/>
+        <w:spacing/>
+        <w:ind/>
+        <w:rPr/>
+      </w:pPr>
+      <w:r>
+        <w:rPr>
+          <w:highlight w:val="none"/>
+        </w:rPr>
+        <w:t xml:space="preserve">  "refunds": [</w:t>
+      </w:r>
+      <w:r/>
+    </w:p>
+    <w:p>
+      <w:pPr>
+        <w:pBdr/>
+        <w:spacing/>
+        <w:ind/>
+        <w:rPr/>
+      </w:pPr>
+      <w:r>
+        <w:rPr>
+          <w:highlight w:val="none"/>
+        </w:rPr>
+        <w:t xml:space="preserve">    "id",</w:t>
+      </w:r>
+      <w:r/>
+    </w:p>
+    <w:p>
+      <w:pPr>
+        <w:pBdr/>
+        <w:spacing/>
+        <w:ind/>
+        <w:rPr/>
+      </w:pPr>
+      <w:r>
+        <w:rPr>
+          <w:highlight w:val="none"/>
+        </w:rPr>
+        <w:t xml:space="preserve">    "user_id",</w:t>
+      </w:r>
+      <w:r/>
+    </w:p>
+    <w:p>
+      <w:pPr>
+        <w:pBdr/>
+        <w:spacing/>
+        <w:ind/>
+        <w:rPr/>
+      </w:pPr>
+      <w:r>
+        <w:rPr>
+          <w:highlight w:val="none"/>
+        </w:rPr>
+        <w:t xml:space="preserve">    "reason",</w:t>
+      </w:r>
+      <w:r/>
+    </w:p>
+    <w:p>
+      <w:pPr>
+        <w:pBdr/>
+        <w:spacing/>
+        <w:ind/>
+        <w:rPr/>
+      </w:pPr>
+      <w:r>
+        <w:rPr>
+          <w:highlight w:val="none"/>
+        </w:rPr>
+        <w:t xml:space="preserve">    "amount",</w:t>
+      </w:r>
+      <w:r/>
+    </w:p>
+    <w:p>
+      <w:pPr>
+        <w:pBdr/>
+        <w:spacing/>
+        <w:ind/>
+        <w:rPr/>
+      </w:pPr>
+      <w:r>
+        <w:rPr>
+          <w:highlight w:val="none"/>
+        </w:rPr>
+        <w:t xml:space="preserve">    "priority",</w:t>
+      </w:r>
+      <w:r/>
+    </w:p>
+    <w:p>
+      <w:pPr>
+        <w:pBdr/>
+        <w:spacing/>
+        <w:ind/>
+        <w:rPr/>
+      </w:pPr>
+      <w:r>
+        <w:rPr>
+          <w:highlight w:val="none"/>
+        </w:rPr>
+        <w:t xml:space="preserve">    "token_id",</w:t>
+      </w:r>
+      <w:r/>
+    </w:p>
+    <w:p>
+      <w:pPr>
+        <w:pBdr/>
+        <w:spacing/>
+        <w:ind/>
+        <w:rPr/>
+      </w:pPr>
+      <w:r>
+        <w:rPr>
+          <w:highlight w:val="none"/>
+        </w:rPr>
+        <w:t xml:space="preserve">    "status",</w:t>
+      </w:r>
+      <w:r/>
+    </w:p>
+    <w:p>
+      <w:pPr>
+        <w:pBdr/>
+        <w:spacing/>
+        <w:ind/>
+        <w:rPr/>
+      </w:pPr>
+      <w:r>
+        <w:rPr>
+          <w:highlight w:val="none"/>
+        </w:rPr>
+        <w:t xml:space="preserve">    "teller_id",</w:t>
+      </w:r>
+      <w:r/>
+    </w:p>
+    <w:p>
+      <w:pPr>
+        <w:pBdr/>
+        <w:spacing/>
+        <w:ind/>
+        <w:rPr/>
+      </w:pPr>
+      <w:r>
+        <w:rPr>
+          <w:highlight w:val="none"/>
+        </w:rPr>
+        <w:t xml:space="preserve">    "response",</w:t>
+      </w:r>
+      <w:r/>
+    </w:p>
+    <w:p>
+      <w:pPr>
+        <w:pBdr/>
+        <w:spacing/>
+        <w:ind/>
+        <w:rPr/>
+      </w:pPr>
+      <w:r>
+        <w:rPr>
+          <w:highlight w:val="none"/>
+        </w:rPr>
+        <w:t xml:space="preserve">    "created_at",</w:t>
+      </w:r>
+      <w:r/>
+    </w:p>
+    <w:p>
+      <w:pPr>
+        <w:pBdr/>
+        <w:spacing/>
+        <w:ind/>
+        <w:rPr/>
+      </w:pPr>
+      <w:r>
+        <w:rPr>
+          <w:highlight w:val="none"/>
+        </w:rPr>
+        <w:t xml:space="preserve">    "updated_at",</w:t>
+      </w:r>
+      <w:r/>
+    </w:p>
+    <w:p>
+      <w:pPr>
+        <w:pBdr/>
+        <w:spacing/>
+        <w:ind/>
+        <w:rPr/>
+      </w:pPr>
+      <w:r>
+        <w:rPr>
+          <w:highlight w:val="none"/>
+        </w:rPr>
+        <w:t xml:space="preserve">    "is_deleted"</w:t>
+      </w:r>
+      <w:r/>
+    </w:p>
+    <w:p>
+      <w:pPr>
+        <w:pBdr/>
+        <w:spacing/>
+        <w:ind/>
+        <w:rPr/>
+      </w:pPr>
+      <w:r>
+        <w:rPr>
+          <w:highlight w:val="none"/>
+        </w:rPr>
+        <w:t xml:space="preserve">  ]</w:t>
+      </w:r>
+      <w:r/>
+    </w:p>
+    <w:p>
+      <w:pPr>
+        <w:pBdr/>
+        <w:spacing/>
+        <w:ind/>
+        <w:rPr>
+          <w:highlight w:val="none"/>
+        </w:rPr>
+      </w:pPr>
+      <w:r>
+        <w:rPr>
+          <w:highlight w:val="none"/>
+        </w:rPr>
+        <w:t xml:space="preserve">}</w:t>
+      </w:r>
+      <w:r/>
+      <w:r>
+        <w:rPr>
+          <w:highlight w:val="none"/>
+        </w:rPr>
+        <w:t xml:space="preserve">,</w:t>
+      </w:r>
+      <w:r>
+        <w:rPr>
+          <w:highlight w:val="none"/>
+        </w:rPr>
+      </w:r>
+    </w:p>
+    <w:p>
+      <w:pPr>
+        <w:pBdr/>
+        <w:spacing/>
+        <w:ind/>
+        <w:rPr/>
+      </w:pPr>
+      <w:r>
+        <w:rPr>
+          <w:highlight w:val="none"/>
+        </w:rPr>
+        <w:t xml:space="preserve">{</w:t>
+      </w:r>
+      <w:r/>
+    </w:p>
+    <w:p>
+      <w:pPr>
+        <w:pBdr/>
+        <w:spacing/>
+        <w:ind/>
+        <w:rPr/>
+      </w:pPr>
+      <w:r>
+        <w:rPr>
+          <w:highlight w:val="none"/>
+        </w:rPr>
+        <w:t xml:space="preserve">  "event_managers": [</w:t>
+      </w:r>
+      <w:r/>
+    </w:p>
+    <w:p>
+      <w:pPr>
+        <w:pBdr/>
+        <w:spacing/>
+        <w:ind/>
+        <w:rPr/>
+      </w:pPr>
+      <w:r>
+        <w:rPr>
+          <w:highlight w:val="none"/>
+        </w:rPr>
+        <w:t xml:space="preserve">    "id",</w:t>
+      </w:r>
+      <w:r/>
+    </w:p>
+    <w:p>
+      <w:pPr>
+        <w:pBdr/>
+        <w:spacing/>
+        <w:ind/>
+        <w:rPr/>
+      </w:pPr>
+      <w:r>
+        <w:rPr>
+          <w:highlight w:val="none"/>
+        </w:rPr>
+        <w:t xml:space="preserve">    "event_id",</w:t>
+      </w:r>
+      <w:r/>
+    </w:p>
+    <w:p>
+      <w:pPr>
+        <w:pBdr/>
+        <w:spacing/>
+        <w:ind/>
+        <w:rPr/>
+      </w:pPr>
+      <w:r>
+        <w:rPr>
+          <w:highlight w:val="none"/>
+        </w:rPr>
+        <w:t xml:space="preserve">    "user_id",</w:t>
+      </w:r>
+      <w:r/>
+    </w:p>
+    <w:p>
+      <w:pPr>
+        <w:pBdr/>
+        <w:spacing/>
+        <w:ind/>
+        <w:rPr/>
+      </w:pPr>
+      <w:r>
+        <w:rPr>
+          <w:highlight w:val="none"/>
+        </w:rPr>
+        <w:t xml:space="preserve">    "status",</w:t>
+      </w:r>
+      <w:r/>
+    </w:p>
+    <w:p>
+      <w:pPr>
+        <w:pBdr/>
+        <w:spacing/>
+        <w:ind/>
+        <w:rPr/>
+      </w:pPr>
+      <w:r>
+        <w:rPr>
+          <w:highlight w:val="none"/>
+        </w:rPr>
+        <w:t xml:space="preserve">    "created_at",</w:t>
+      </w:r>
+      <w:r/>
+    </w:p>
+    <w:p>
+      <w:pPr>
+        <w:pBdr/>
+        <w:spacing/>
+        <w:ind/>
+        <w:rPr/>
+      </w:pPr>
+      <w:r>
+        <w:rPr>
+          <w:highlight w:val="none"/>
+        </w:rPr>
+        <w:t xml:space="preserve">    "updated_at",</w:t>
+      </w:r>
+      <w:r/>
+    </w:p>
+    <w:p>
+      <w:pPr>
+        <w:pBdr/>
+        <w:spacing/>
+        <w:ind/>
+        <w:rPr/>
+      </w:pPr>
+      <w:r>
+        <w:rPr>
+          <w:highlight w:val="none"/>
+        </w:rPr>
+        <w:t xml:space="preserve">    "is_deleted"</w:t>
+      </w:r>
+      <w:r/>
+    </w:p>
+    <w:p>
+      <w:pPr>
+        <w:pBdr/>
+        <w:spacing/>
+        <w:ind/>
+        <w:rPr/>
+      </w:pPr>
+      <w:r>
+        <w:rPr>
+          <w:highlight w:val="none"/>
+        </w:rPr>
+        <w:t xml:space="preserve">  ]</w:t>
+      </w:r>
+      <w:r/>
+    </w:p>
+    <w:p>
+      <w:pPr>
+        <w:pBdr/>
+        <w:spacing/>
+        <w:ind/>
+        <w:rPr>
+          <w:highlight w:val="none"/>
+        </w:rPr>
+      </w:pPr>
+      <w:r>
+        <w:rPr>
+          <w:highlight w:val="none"/>
+        </w:rPr>
+        <w:t xml:space="preserve">},</w:t>
+      </w:r>
+      <w:r/>
+      <w:r>
+        <w:rPr>
+          <w:highlight w:val="none"/>
+        </w:rPr>
+      </w:r>
+      <w:r>
+        <w:rPr>
+          <w:highlight w:val="none"/>
+        </w:rPr>
+      </w:r>
+    </w:p>
+    <w:p>
+      <w:pPr>
+        <w:pBdr/>
+        <w:spacing/>
+        <w:ind/>
+        <w:rPr/>
+      </w:pPr>
+      <w:r>
+        <w:rPr>
+          <w:highlight w:val="none"/>
+        </w:rPr>
+        <w:t xml:space="preserve">{</w:t>
+      </w:r>
+      <w:r/>
+    </w:p>
+    <w:p>
+      <w:pPr>
+        <w:pBdr/>
+        <w:spacing/>
+        <w:ind/>
+        <w:rPr/>
+      </w:pPr>
+      <w:r>
+        <w:rPr>
+          <w:highlight w:val="none"/>
+        </w:rPr>
+        <w:t xml:space="preserve">  "subscriptions": [</w:t>
+      </w:r>
+      <w:r/>
+    </w:p>
+    <w:p>
+      <w:pPr>
+        <w:pBdr/>
+        <w:spacing/>
+        <w:ind/>
+        <w:rPr/>
+      </w:pPr>
+      <w:r>
+        <w:rPr>
+          <w:highlight w:val="none"/>
+        </w:rPr>
+        <w:t xml:space="preserve">    "id",</w:t>
+      </w:r>
+      <w:r/>
+    </w:p>
+    <w:p>
+      <w:pPr>
+        <w:pBdr/>
+        <w:spacing/>
+        <w:ind/>
+        <w:rPr/>
+      </w:pPr>
+      <w:r>
+        <w:rPr>
+          <w:highlight w:val="none"/>
+        </w:rPr>
+        <w:t xml:space="preserve">    "user_id",</w:t>
+      </w:r>
+      <w:r/>
+    </w:p>
+    <w:p>
+      <w:pPr>
+        <w:pBdr/>
+        <w:spacing/>
+        <w:ind/>
+        <w:rPr/>
+      </w:pPr>
+      <w:r>
+        <w:rPr>
+          <w:highlight w:val="none"/>
+        </w:rPr>
+        <w:t xml:space="preserve">    "amount",</w:t>
+      </w:r>
+      <w:r/>
+    </w:p>
+    <w:p>
+      <w:pPr>
+        <w:pBdr/>
+        <w:spacing/>
+        <w:ind/>
+        <w:rPr/>
+      </w:pPr>
+      <w:r>
+        <w:rPr>
+          <w:highlight w:val="none"/>
+        </w:rPr>
+        <w:t xml:space="preserve">    "acc_number",</w:t>
+      </w:r>
+      <w:r/>
+    </w:p>
+    <w:p>
+      <w:pPr>
+        <w:pBdr/>
+        <w:spacing/>
+        <w:ind/>
+        <w:rPr/>
+      </w:pPr>
+      <w:r>
+        <w:rPr>
+          <w:highlight w:val="none"/>
+        </w:rPr>
+        <w:t xml:space="preserve">    "ref_number",</w:t>
+      </w:r>
+      <w:r/>
+    </w:p>
+    <w:p>
+      <w:pPr>
+        <w:pBdr/>
+        <w:spacing/>
+        <w:ind/>
+        <w:rPr/>
+      </w:pPr>
+      <w:r>
+        <w:rPr>
+          <w:highlight w:val="none"/>
+        </w:rPr>
+        <w:t xml:space="preserve">    "acc_host",</w:t>
+      </w:r>
+      <w:r/>
+    </w:p>
+    <w:p>
+      <w:pPr>
+        <w:pBdr/>
+        <w:spacing/>
+        <w:ind/>
+        <w:rPr/>
+      </w:pPr>
+      <w:r>
+        <w:rPr>
+          <w:highlight w:val="none"/>
+        </w:rPr>
+        <w:t xml:space="preserve">    "ipaddress",</w:t>
+      </w:r>
+      <w:r/>
+    </w:p>
+    <w:p>
+      <w:pPr>
+        <w:pBdr/>
+        <w:spacing/>
+        <w:ind/>
+        <w:rPr/>
+      </w:pPr>
+      <w:r>
+        <w:rPr>
+          <w:highlight w:val="none"/>
+        </w:rPr>
+        <w:t xml:space="preserve">    "reason",</w:t>
+      </w:r>
+      <w:r/>
+    </w:p>
+    <w:p>
+      <w:pPr>
+        <w:pBdr/>
+        <w:spacing/>
+        <w:ind/>
+        <w:rPr/>
+      </w:pPr>
+      <w:r>
+        <w:rPr>
+          <w:highlight w:val="none"/>
+        </w:rPr>
+        <w:t xml:space="preserve">    "status",</w:t>
+      </w:r>
+      <w:r/>
+    </w:p>
+    <w:p>
+      <w:pPr>
+        <w:pBdr/>
+        <w:spacing/>
+        <w:ind/>
+        <w:rPr/>
+      </w:pPr>
+      <w:r>
+        <w:rPr>
+          <w:highlight w:val="none"/>
+        </w:rPr>
+        <w:t xml:space="preserve">    "created_at",</w:t>
+      </w:r>
+      <w:r/>
+    </w:p>
+    <w:p>
+      <w:pPr>
+        <w:pBdr/>
+        <w:spacing/>
+        <w:ind/>
+        <w:rPr/>
+      </w:pPr>
+      <w:r>
+        <w:rPr>
+          <w:highlight w:val="none"/>
+        </w:rPr>
+        <w:t xml:space="preserve">    "updated_at",</w:t>
+      </w:r>
+      <w:r/>
+    </w:p>
+    <w:p>
+      <w:pPr>
+        <w:pBdr/>
+        <w:spacing/>
+        <w:ind/>
+        <w:rPr/>
+      </w:pPr>
+      <w:r>
+        <w:rPr>
+          <w:highlight w:val="none"/>
+        </w:rPr>
+        <w:t xml:space="preserve">    "is_deleted"</w:t>
+      </w:r>
+      <w:r/>
+    </w:p>
+    <w:p>
+      <w:pPr>
+        <w:pBdr/>
+        <w:spacing/>
+        <w:ind/>
+        <w:rPr/>
+      </w:pPr>
+      <w:r>
+        <w:rPr>
+          <w:highlight w:val="none"/>
+        </w:rPr>
+        <w:t xml:space="preserve">  ]</w:t>
+      </w:r>
+      <w:r/>
+    </w:p>
+    <w:p>
+      <w:pPr>
+        <w:pBdr/>
+        <w:spacing/>
+        <w:ind/>
+        <w:rPr>
+          <w:highlight w:val="none"/>
+        </w:rPr>
+      </w:pPr>
+      <w:r>
+        <w:rPr>
+          <w:highlight w:val="none"/>
+        </w:rPr>
+        <w:t xml:space="preserve">},</w:t>
+      </w:r>
+      <w:r/>
+      <w:r>
+        <w:rPr>
+          <w:highlight w:val="none"/>
+        </w:rPr>
+      </w:r>
+      <w:r>
+        <w:rPr>
+          <w:highlight w:val="none"/>
+        </w:rPr>
+      </w:r>
+    </w:p>
+    <w:p>
+      <w:pPr>
+        <w:pBdr/>
+        <w:spacing/>
+        <w:ind/>
+        <w:rPr/>
+      </w:pPr>
+      <w:r>
+        <w:rPr>
+          <w:highlight w:val="none"/>
+        </w:rPr>
+        <w:t xml:space="preserve">{</w:t>
+      </w:r>
+      <w:r/>
+    </w:p>
+    <w:p>
+      <w:pPr>
+        <w:pBdr/>
+        <w:spacing/>
+        <w:ind/>
+        <w:rPr/>
+      </w:pPr>
+      <w:r>
+        <w:rPr>
+          <w:highlight w:val="none"/>
+        </w:rPr>
+        <w:t xml:space="preserve">  "subscription_packages": [</w:t>
+      </w:r>
+      <w:r/>
+    </w:p>
+    <w:p>
+      <w:pPr>
+        <w:pBdr/>
+        <w:spacing/>
+        <w:ind/>
+        <w:rPr/>
+      </w:pPr>
+      <w:r>
+        <w:rPr>
+          <w:highlight w:val="none"/>
+        </w:rPr>
+        <w:t xml:space="preserve">    "id",</w:t>
+      </w:r>
+      <w:r/>
+    </w:p>
+    <w:p>
+      <w:pPr>
+        <w:pBdr/>
+        <w:spacing/>
+        <w:ind/>
+        <w:rPr/>
+      </w:pPr>
+      <w:r>
+        <w:rPr>
+          <w:highlight w:val="none"/>
+        </w:rPr>
+        <w:t xml:space="preserve">    "description",</w:t>
+      </w:r>
+      <w:r/>
+    </w:p>
+    <w:p>
+      <w:pPr>
+        <w:pBdr/>
+        <w:spacing/>
+        <w:ind/>
+        <w:rPr/>
+      </w:pPr>
+      <w:r>
+        <w:rPr>
+          <w:highlight w:val="none"/>
+        </w:rPr>
+        <w:t xml:space="preserve">    "package",</w:t>
+      </w:r>
+      <w:r/>
+    </w:p>
+    <w:p>
+      <w:pPr>
+        <w:pBdr/>
+        <w:spacing/>
+        <w:ind/>
+        <w:rPr/>
+      </w:pPr>
+      <w:r>
+        <w:rPr>
+          <w:highlight w:val="none"/>
+        </w:rPr>
+        <w:t xml:space="preserve">    "price",</w:t>
+      </w:r>
+      <w:r/>
+    </w:p>
+    <w:p>
+      <w:pPr>
+        <w:pBdr/>
+        <w:spacing/>
+        <w:ind/>
+        <w:rPr/>
+      </w:pPr>
+      <w:r>
+        <w:rPr>
+          <w:highlight w:val="none"/>
+        </w:rPr>
+        <w:t xml:space="preserve">    "status",</w:t>
+      </w:r>
+      <w:r/>
+    </w:p>
+    <w:p>
+      <w:pPr>
+        <w:pBdr/>
+        <w:spacing/>
+        <w:ind/>
+        <w:rPr/>
+      </w:pPr>
+      <w:r>
+        <w:rPr>
+          <w:highlight w:val="none"/>
+        </w:rPr>
+        <w:t xml:space="preserve">    "created_at",</w:t>
+      </w:r>
+      <w:r/>
+    </w:p>
+    <w:p>
+      <w:pPr>
+        <w:pBdr/>
+        <w:spacing/>
+        <w:ind/>
+        <w:rPr/>
+      </w:pPr>
+      <w:r>
+        <w:rPr>
+          <w:highlight w:val="none"/>
+        </w:rPr>
+        <w:t xml:space="preserve">    "updated_at",</w:t>
+      </w:r>
+      <w:r/>
+    </w:p>
+    <w:p>
+      <w:pPr>
+        <w:pBdr/>
+        <w:spacing/>
+        <w:ind/>
+        <w:rPr/>
+      </w:pPr>
+      <w:r>
+        <w:rPr>
+          <w:highlight w:val="none"/>
+        </w:rPr>
+        <w:t xml:space="preserve">    "is_deleted"</w:t>
+      </w:r>
+      <w:r/>
+    </w:p>
+    <w:p>
+      <w:pPr>
+        <w:pBdr/>
+        <w:spacing/>
+        <w:ind/>
+        <w:rPr/>
+      </w:pPr>
+      <w:r>
+        <w:rPr>
+          <w:highlight w:val="none"/>
+        </w:rPr>
+        <w:t xml:space="preserve">  ]</w:t>
+      </w:r>
+      <w:r/>
+    </w:p>
+    <w:p>
+      <w:pPr>
+        <w:pBdr/>
+        <w:spacing/>
+        <w:ind/>
+        <w:rPr>
+          <w:highlight w:val="none"/>
+        </w:rPr>
+      </w:pPr>
+      <w:r>
+        <w:rPr>
+          <w:highlight w:val="none"/>
+        </w:rPr>
+        <w:t xml:space="preserve">},</w:t>
+      </w:r>
+      <w:r/>
+      <w:r>
+        <w:rPr>
+          <w:highlight w:val="none"/>
+        </w:rPr>
+      </w:r>
+      <w:r>
+        <w:rPr>
+          <w:highlight w:val="none"/>
+        </w:rPr>
+      </w:r>
+    </w:p>
+    <w:p>
+      <w:pPr>
+        <w:pBdr/>
+        <w:spacing/>
+        <w:ind/>
+        <w:rPr/>
+      </w:pPr>
+      <w:r>
+        <w:rPr>
+          <w:highlight w:val="none"/>
+        </w:rPr>
+        <w:t xml:space="preserve">{</w:t>
+      </w:r>
+      <w:r/>
+    </w:p>
+    <w:p>
+      <w:pPr>
+        <w:pBdr/>
+        <w:spacing/>
+        <w:ind/>
+        <w:rPr/>
+      </w:pPr>
+      <w:r>
+        <w:rPr>
+          <w:highlight w:val="none"/>
+        </w:rPr>
+        <w:t xml:space="preserve">  "sms_subscriptions": [</w:t>
+      </w:r>
+      <w:r/>
+    </w:p>
+    <w:p>
+      <w:pPr>
+        <w:pBdr/>
+        <w:spacing/>
+        <w:ind/>
+        <w:rPr/>
+      </w:pPr>
+      <w:r>
+        <w:rPr>
+          <w:highlight w:val="none"/>
+        </w:rPr>
+        <w:t xml:space="preserve">    "id",</w:t>
+      </w:r>
+      <w:r/>
+    </w:p>
+    <w:p>
+      <w:pPr>
+        <w:pBdr/>
+        <w:spacing/>
+        <w:ind/>
+        <w:rPr/>
+      </w:pPr>
+      <w:r>
+        <w:rPr>
+          <w:highlight w:val="none"/>
+        </w:rPr>
+        <w:t xml:space="preserve">    "author_id",</w:t>
+      </w:r>
+      <w:r/>
+    </w:p>
+    <w:p>
+      <w:pPr>
+        <w:pBdr/>
+        <w:spacing/>
+        <w:ind/>
+        <w:rPr/>
+      </w:pPr>
+      <w:r>
+        <w:rPr>
+          <w:highlight w:val="none"/>
+        </w:rPr>
+        <w:t xml:space="preserve">    "event_id",</w:t>
+      </w:r>
+      <w:r/>
+    </w:p>
+    <w:p>
+      <w:pPr>
+        <w:pBdr/>
+        <w:spacing/>
+        <w:ind/>
+        <w:rPr/>
+      </w:pPr>
+      <w:r>
+        <w:rPr>
+          <w:highlight w:val="none"/>
+        </w:rPr>
+        <w:t xml:space="preserve">    "package_id",</w:t>
+      </w:r>
+      <w:r/>
+    </w:p>
+    <w:p>
+      <w:pPr>
+        <w:pBdr/>
+        <w:spacing/>
+        <w:ind/>
+        <w:rPr/>
+      </w:pPr>
+      <w:r>
+        <w:rPr>
+          <w:highlight w:val="none"/>
+        </w:rPr>
+        <w:t xml:space="preserve">    "status",</w:t>
+      </w:r>
+      <w:r/>
+    </w:p>
+    <w:p>
+      <w:pPr>
+        <w:pBdr/>
+        <w:spacing/>
+        <w:ind/>
+        <w:rPr/>
+      </w:pPr>
+      <w:r>
+        <w:rPr>
+          <w:highlight w:val="none"/>
+        </w:rPr>
+        <w:t xml:space="preserve">    "created_at",</w:t>
+      </w:r>
+      <w:r/>
+    </w:p>
+    <w:p>
+      <w:pPr>
+        <w:pBdr/>
+        <w:spacing/>
+        <w:ind/>
+        <w:rPr/>
+      </w:pPr>
+      <w:r>
+        <w:rPr>
+          <w:highlight w:val="none"/>
+        </w:rPr>
+        <w:t xml:space="preserve">    "updated_at",</w:t>
+      </w:r>
+      <w:r/>
+    </w:p>
+    <w:p>
+      <w:pPr>
+        <w:pBdr/>
+        <w:spacing/>
+        <w:ind/>
+        <w:rPr/>
+      </w:pPr>
+      <w:r>
+        <w:rPr>
+          <w:highlight w:val="none"/>
+        </w:rPr>
+        <w:t xml:space="preserve">    "is_deleted"</w:t>
+      </w:r>
+      <w:r/>
+    </w:p>
+    <w:p>
+      <w:pPr>
+        <w:pBdr/>
+        <w:spacing/>
+        <w:ind/>
+        <w:rPr/>
+      </w:pPr>
+      <w:r>
+        <w:rPr>
+          <w:highlight w:val="none"/>
+        </w:rPr>
+        <w:t xml:space="preserve">  ]</w:t>
+      </w:r>
+      <w:r/>
+    </w:p>
+    <w:p>
+      <w:pPr>
+        <w:pBdr/>
+        <w:spacing/>
+        <w:ind/>
+        <w:rPr>
+          <w:highlight w:val="none"/>
+        </w:rPr>
+      </w:pPr>
+      <w:r>
+        <w:rPr>
+          <w:highlight w:val="none"/>
+        </w:rPr>
+        <w:t xml:space="preserve">}</w:t>
+      </w:r>
+      <w:r/>
+      <w:r>
+        <w:rPr>
+          <w:highlight w:val="none"/>
+        </w:rPr>
+      </w:r>
+      <w:r>
+        <w:rPr>
+          <w:highlight w:val="none"/>
+        </w:rPr>
+      </w:r>
+    </w:p>
+    <w:p>
+      <w:pPr>
+        <w:pBdr/>
+        <w:spacing/>
+        <w:ind/>
+        <w:rPr/>
+      </w:pPr>
+      <w:r>
+        <w:rPr>
+          <w:highlight w:val="none"/>
+        </w:rPr>
+      </w:r>
+      <w:r>
+        <w:rPr>
+          <w:highlight w:val="none"/>
+        </w:rPr>
+      </w:r>
     </w:p>
     <w:sectPr>
       <w:footnotePr/>

</xml_diff>

<commit_message>
Few changes after the auth implmentation
</commit_message>
<xml_diff>
--- a/Database Structure.docx
+++ b/Database Structure.docx
@@ -347,12 +347,12 @@
       <w:r>
         <w:t xml:space="preserve">      "fields": [</w:t>
       </w:r>
+      <w:r/>
       <w:r>
-        <w:t xml:space="preserve">'name','email','password', 'image', 'phone', 'dob', 'gender', 'two_factor_pin', 'two_factor_enabled',</w:t>
+        <w:t xml:space="preserve"> 'name','email','password', 'image', 'phone', 'dob', 'gender', 'two_factor_pin', 'two_factor_enabled','role_id','cover_image', 'nickname', 'fear', 'address' ]</w:t>
       </w:r>
-      <w:r>
-        <w:t xml:space="preserve"> ‘role_id’]</w:t>
-      </w:r>
+      <w:r/>
+      <w:r/>
       <w:r/>
     </w:p>
     <w:p>
@@ -1513,6 +1513,11 @@
           <w:highlight w:val="none"/>
         </w:rPr>
       </w:r>
+      <w:r>
+        <w:rPr>
+          <w:highlight w:val="none"/>
+        </w:rPr>
+      </w:r>
     </w:p>
     <w:p>
       <w:pPr>
@@ -1670,11 +1675,14 @@
       <w:r>
         <w:t xml:space="preserve">}</w:t>
       </w:r>
-      <w:r/>
       <w:r>
         <w:t xml:space="preserve">,</w:t>
       </w:r>
-      <w:r/>
+      <w:r>
+        <w:rPr>
+          <w:highlight w:val="none"/>
+        </w:rPr>
+      </w:r>
     </w:p>
     <w:p>
       <w:pPr>
@@ -1869,7 +1877,245 @@
         </w:rPr>
         <w:t xml:space="preserve">}</w:t>
       </w:r>
+      <w:r>
+        <w:rPr>
+          <w:highlight w:val="none"/>
+        </w:rPr>
+        <w:t xml:space="preserve">,</w:t>
+      </w:r>
+      <w:r>
+        <w:rPr>
+          <w:highlight w:val="none"/>
+        </w:rPr>
+        <w:t xml:space="preserve">{</w:t>
+      </w:r>
       <w:r/>
+    </w:p>
+    <w:p>
+      <w:pPr>
+        <w:pBdr/>
+        <w:spacing/>
+        <w:ind/>
+        <w:rPr/>
+      </w:pPr>
+      <w:r>
+        <w:rPr>
+          <w:highlight w:val="none"/>
+        </w:rPr>
+        <w:t xml:space="preserve">  "user_concerns": [</w:t>
+      </w:r>
+      <w:r/>
+    </w:p>
+    <w:p>
+      <w:pPr>
+        <w:pBdr/>
+        <w:spacing/>
+        <w:ind/>
+        <w:rPr/>
+      </w:pPr>
+      <w:r>
+        <w:rPr>
+          <w:highlight w:val="none"/>
+        </w:rPr>
+        <w:t xml:space="preserve">    "id",</w:t>
+      </w:r>
+      <w:r/>
+    </w:p>
+    <w:p>
+      <w:pPr>
+        <w:pBdr/>
+        <w:spacing/>
+        <w:ind/>
+        <w:rPr/>
+      </w:pPr>
+      <w:r>
+        <w:rPr>
+          <w:highlight w:val="none"/>
+        </w:rPr>
+        <w:t xml:space="preserve">    "sender_id",</w:t>
+      </w:r>
+      <w:r/>
+    </w:p>
+    <w:p>
+      <w:pPr>
+        <w:pBdr/>
+        <w:spacing/>
+        <w:ind/>
+        <w:rPr/>
+      </w:pPr>
+      <w:r>
+        <w:rPr>
+          <w:highlight w:val="none"/>
+        </w:rPr>
+        <w:t xml:space="preserve">    "concern_type",</w:t>
+      </w:r>
+      <w:r/>
+    </w:p>
+    <w:p>
+      <w:pPr>
+        <w:pBdr/>
+        <w:spacing/>
+        <w:ind/>
+        <w:rPr/>
+      </w:pPr>
+      <w:r>
+        <w:rPr>
+          <w:highlight w:val="none"/>
+        </w:rPr>
+        <w:t xml:space="preserve">    "concern",</w:t>
+      </w:r>
+      <w:r/>
+    </w:p>
+    <w:p>
+      <w:pPr>
+        <w:pBdr/>
+        <w:spacing/>
+        <w:ind/>
+        <w:rPr/>
+      </w:pPr>
+      <w:r>
+        <w:rPr>
+          <w:highlight w:val="none"/>
+        </w:rPr>
+        <w:t xml:space="preserve">    "priority",</w:t>
+      </w:r>
+      <w:r/>
+    </w:p>
+    <w:p>
+      <w:pPr>
+        <w:pBdr/>
+        <w:spacing/>
+        <w:ind/>
+        <w:rPr/>
+      </w:pPr>
+      <w:r>
+        <w:rPr>
+          <w:highlight w:val="none"/>
+        </w:rPr>
+        <w:t xml:space="preserve">    "token_id",</w:t>
+      </w:r>
+      <w:r/>
+    </w:p>
+    <w:p>
+      <w:pPr>
+        <w:pBdr/>
+        <w:spacing/>
+        <w:ind/>
+        <w:rPr/>
+      </w:pPr>
+      <w:r>
+        <w:rPr>
+          <w:highlight w:val="none"/>
+        </w:rPr>
+        <w:t xml:space="preserve">    "status",</w:t>
+      </w:r>
+      <w:r/>
+    </w:p>
+    <w:p>
+      <w:pPr>
+        <w:pBdr/>
+        <w:spacing/>
+        <w:ind/>
+        <w:rPr/>
+      </w:pPr>
+      <w:r>
+        <w:rPr>
+          <w:highlight w:val="none"/>
+        </w:rPr>
+        <w:t xml:space="preserve">    "teller_id",</w:t>
+      </w:r>
+      <w:r/>
+    </w:p>
+    <w:p>
+      <w:pPr>
+        <w:pBdr/>
+        <w:spacing/>
+        <w:ind/>
+        <w:rPr/>
+      </w:pPr>
+      <w:r>
+        <w:rPr>
+          <w:highlight w:val="none"/>
+        </w:rPr>
+        <w:t xml:space="preserve">    "answer",</w:t>
+      </w:r>
+      <w:r/>
+    </w:p>
+    <w:p>
+      <w:pPr>
+        <w:pBdr/>
+        <w:spacing/>
+        <w:ind/>
+        <w:rPr/>
+      </w:pPr>
+      <w:r>
+        <w:rPr>
+          <w:highlight w:val="none"/>
+        </w:rPr>
+        <w:t xml:space="preserve">    "created_at",</w:t>
+      </w:r>
+      <w:r/>
+    </w:p>
+    <w:p>
+      <w:pPr>
+        <w:pBdr/>
+        <w:spacing/>
+        <w:ind/>
+        <w:rPr/>
+      </w:pPr>
+      <w:r>
+        <w:rPr>
+          <w:highlight w:val="none"/>
+        </w:rPr>
+        <w:t xml:space="preserve">    "updated_at",</w:t>
+      </w:r>
+      <w:r/>
+    </w:p>
+    <w:p>
+      <w:pPr>
+        <w:pBdr/>
+        <w:spacing/>
+        <w:ind/>
+        <w:rPr/>
+      </w:pPr>
+      <w:r>
+        <w:rPr>
+          <w:highlight w:val="none"/>
+        </w:rPr>
+        <w:t xml:space="preserve">    "is_deleted"</w:t>
+      </w:r>
+      <w:r/>
+    </w:p>
+    <w:p>
+      <w:pPr>
+        <w:pBdr/>
+        <w:spacing/>
+        <w:ind/>
+        <w:rPr/>
+      </w:pPr>
+      <w:r>
+        <w:rPr>
+          <w:highlight w:val="none"/>
+        </w:rPr>
+        <w:t xml:space="preserve">  ]</w:t>
+      </w:r>
+      <w:r/>
+    </w:p>
+    <w:p>
+      <w:pPr>
+        <w:pBdr/>
+        <w:spacing/>
+        <w:ind/>
+        <w:rPr>
+          <w:highlight w:val="none"/>
+        </w:rPr>
+      </w:pPr>
+      <w:r>
+        <w:rPr>
+          <w:highlight w:val="none"/>
+        </w:rPr>
+        <w:t xml:space="preserve">}</w:t>
+      </w:r>
       <w:r>
         <w:rPr>
           <w:highlight w:val="none"/>
@@ -1885,6 +2131,19 @@
         <w:rPr>
           <w:highlight w:val="none"/>
         </w:rPr>
+      </w:r>
+    </w:p>
+    <w:p>
+      <w:pPr>
+        <w:pBdr/>
+        <w:spacing/>
+        <w:ind/>
+        <w:rPr/>
+      </w:pPr>
+      <w:r>
+        <w:rPr>
+          <w:highlight w:val="none"/>
+        </w:rPr>
         <w:t xml:space="preserve">{</w:t>
       </w:r>
       <w:r/>
@@ -1900,7 +2159,7 @@
         <w:rPr>
           <w:highlight w:val="none"/>
         </w:rPr>
-        <w:t xml:space="preserve">  "user_concerns": [</w:t>
+        <w:t xml:space="preserve">  "messages": [</w:t>
       </w:r>
       <w:r/>
     </w:p>
@@ -1930,6 +2189,21 @@
         <w:rPr>
           <w:highlight w:val="none"/>
         </w:rPr>
+        <w:t xml:space="preserve">    "content",</w:t>
+      </w:r>
+      <w:r/>
+    </w:p>
+    <w:p>
+      <w:pPr>
+        <w:pBdr/>
+        <w:spacing/>
+        <w:ind/>
+        <w:rPr/>
+      </w:pPr>
+      <w:r>
+        <w:rPr>
+          <w:highlight w:val="none"/>
+        </w:rPr>
         <w:t xml:space="preserve">    "sender_id",</w:t>
       </w:r>
       <w:r/>
@@ -1945,52 +2219,7 @@
         <w:rPr>
           <w:highlight w:val="none"/>
         </w:rPr>
-        <w:t xml:space="preserve">    "concern_type",</w:t>
-      </w:r>
-      <w:r/>
-    </w:p>
-    <w:p>
-      <w:pPr>
-        <w:pBdr/>
-        <w:spacing/>
-        <w:ind/>
-        <w:rPr/>
-      </w:pPr>
-      <w:r>
-        <w:rPr>
-          <w:highlight w:val="none"/>
-        </w:rPr>
-        <w:t xml:space="preserve">    "concern",</w:t>
-      </w:r>
-      <w:r/>
-    </w:p>
-    <w:p>
-      <w:pPr>
-        <w:pBdr/>
-        <w:spacing/>
-        <w:ind/>
-        <w:rPr/>
-      </w:pPr>
-      <w:r>
-        <w:rPr>
-          <w:highlight w:val="none"/>
-        </w:rPr>
-        <w:t xml:space="preserve">    "priority",</w:t>
-      </w:r>
-      <w:r/>
-    </w:p>
-    <w:p>
-      <w:pPr>
-        <w:pBdr/>
-        <w:spacing/>
-        <w:ind/>
-        <w:rPr/>
-      </w:pPr>
-      <w:r>
-        <w:rPr>
-          <w:highlight w:val="none"/>
-        </w:rPr>
-        <w:t xml:space="preserve">    "token_id",</w:t>
+        <w:t xml:space="preserve">    "referenced_message_id",</w:t>
       </w:r>
       <w:r/>
     </w:p>
@@ -2020,36 +2249,6 @@
         <w:rPr>
           <w:highlight w:val="none"/>
         </w:rPr>
-        <w:t xml:space="preserve">    "teller_id",</w:t>
-      </w:r>
-      <w:r/>
-    </w:p>
-    <w:p>
-      <w:pPr>
-        <w:pBdr/>
-        <w:spacing/>
-        <w:ind/>
-        <w:rPr/>
-      </w:pPr>
-      <w:r>
-        <w:rPr>
-          <w:highlight w:val="none"/>
-        </w:rPr>
-        <w:t xml:space="preserve">    "answer",</w:t>
-      </w:r>
-      <w:r/>
-    </w:p>
-    <w:p>
-      <w:pPr>
-        <w:pBdr/>
-        <w:spacing/>
-        <w:ind/>
-        <w:rPr/>
-      </w:pPr>
-      <w:r>
-        <w:rPr>
-          <w:highlight w:val="none"/>
-        </w:rPr>
         <w:t xml:space="preserve">    "created_at",</w:t>
       </w:r>
       <w:r/>
@@ -2114,915 +2313,12 @@
         </w:rPr>
         <w:t xml:space="preserve">}</w:t>
       </w:r>
-      <w:r/>
       <w:r>
         <w:rPr>
           <w:highlight w:val="none"/>
         </w:rPr>
         <w:t xml:space="preserve">,</w:t>
       </w:r>
-      <w:r>
-        <w:rPr>
-          <w:highlight w:val="none"/>
-        </w:rPr>
-      </w:r>
-      <w:r/>
-    </w:p>
-    <w:p>
-      <w:pPr>
-        <w:pBdr/>
-        <w:spacing/>
-        <w:ind/>
-        <w:rPr/>
-      </w:pPr>
-      <w:r>
-        <w:rPr>
-          <w:highlight w:val="none"/>
-        </w:rPr>
-        <w:t xml:space="preserve">{</w:t>
-      </w:r>
-      <w:r/>
-    </w:p>
-    <w:p>
-      <w:pPr>
-        <w:pBdr/>
-        <w:spacing/>
-        <w:ind/>
-        <w:rPr/>
-      </w:pPr>
-      <w:r>
-        <w:rPr>
-          <w:highlight w:val="none"/>
-        </w:rPr>
-        <w:t xml:space="preserve">  "messages": [</w:t>
-      </w:r>
-      <w:r/>
-    </w:p>
-    <w:p>
-      <w:pPr>
-        <w:pBdr/>
-        <w:spacing/>
-        <w:ind/>
-        <w:rPr/>
-      </w:pPr>
-      <w:r>
-        <w:rPr>
-          <w:highlight w:val="none"/>
-        </w:rPr>
-        <w:t xml:space="preserve">    "id",</w:t>
-      </w:r>
-      <w:r/>
-    </w:p>
-    <w:p>
-      <w:pPr>
-        <w:pBdr/>
-        <w:spacing/>
-        <w:ind/>
-        <w:rPr/>
-      </w:pPr>
-      <w:r>
-        <w:rPr>
-          <w:highlight w:val="none"/>
-        </w:rPr>
-        <w:t xml:space="preserve">    "content",</w:t>
-      </w:r>
-      <w:r/>
-    </w:p>
-    <w:p>
-      <w:pPr>
-        <w:pBdr/>
-        <w:spacing/>
-        <w:ind/>
-        <w:rPr/>
-      </w:pPr>
-      <w:r>
-        <w:rPr>
-          <w:highlight w:val="none"/>
-        </w:rPr>
-        <w:t xml:space="preserve">    "sender_id",</w:t>
-      </w:r>
-      <w:r/>
-    </w:p>
-    <w:p>
-      <w:pPr>
-        <w:pBdr/>
-        <w:spacing/>
-        <w:ind/>
-        <w:rPr/>
-      </w:pPr>
-      <w:r>
-        <w:rPr>
-          <w:highlight w:val="none"/>
-        </w:rPr>
-        <w:t xml:space="preserve">    "referenced_message_id",</w:t>
-      </w:r>
-      <w:r/>
-    </w:p>
-    <w:p>
-      <w:pPr>
-        <w:pBdr/>
-        <w:spacing/>
-        <w:ind/>
-        <w:rPr/>
-      </w:pPr>
-      <w:r>
-        <w:rPr>
-          <w:highlight w:val="none"/>
-        </w:rPr>
-        <w:t xml:space="preserve">    "status",</w:t>
-      </w:r>
-      <w:r/>
-    </w:p>
-    <w:p>
-      <w:pPr>
-        <w:pBdr/>
-        <w:spacing/>
-        <w:ind/>
-        <w:rPr/>
-      </w:pPr>
-      <w:r>
-        <w:rPr>
-          <w:highlight w:val="none"/>
-        </w:rPr>
-        <w:t xml:space="preserve">    "created_at",</w:t>
-      </w:r>
-      <w:r/>
-    </w:p>
-    <w:p>
-      <w:pPr>
-        <w:pBdr/>
-        <w:spacing/>
-        <w:ind/>
-        <w:rPr/>
-      </w:pPr>
-      <w:r>
-        <w:rPr>
-          <w:highlight w:val="none"/>
-        </w:rPr>
-        <w:t xml:space="preserve">    "updated_at",</w:t>
-      </w:r>
-      <w:r/>
-    </w:p>
-    <w:p>
-      <w:pPr>
-        <w:pBdr/>
-        <w:spacing/>
-        <w:ind/>
-        <w:rPr/>
-      </w:pPr>
-      <w:r>
-        <w:rPr>
-          <w:highlight w:val="none"/>
-        </w:rPr>
-        <w:t xml:space="preserve">    "is_deleted"</w:t>
-      </w:r>
-      <w:r/>
-    </w:p>
-    <w:p>
-      <w:pPr>
-        <w:pBdr/>
-        <w:spacing/>
-        <w:ind/>
-        <w:rPr/>
-      </w:pPr>
-      <w:r>
-        <w:rPr>
-          <w:highlight w:val="none"/>
-        </w:rPr>
-        <w:t xml:space="preserve">  ]</w:t>
-      </w:r>
-      <w:r/>
-    </w:p>
-    <w:p>
-      <w:pPr>
-        <w:pBdr/>
-        <w:spacing/>
-        <w:ind/>
-        <w:rPr>
-          <w:highlight w:val="none"/>
-        </w:rPr>
-      </w:pPr>
-      <w:r>
-        <w:rPr>
-          <w:highlight w:val="none"/>
-        </w:rPr>
-        <w:t xml:space="preserve">}</w:t>
-      </w:r>
-      <w:r/>
-      <w:r>
-        <w:rPr>
-          <w:highlight w:val="none"/>
-        </w:rPr>
-        <w:t xml:space="preserve">,</w:t>
-      </w:r>
-      <w:r>
-        <w:rPr>
-          <w:highlight w:val="none"/>
-        </w:rPr>
-      </w:r>
-    </w:p>
-    <w:p>
-      <w:pPr>
-        <w:pBdr/>
-        <w:spacing/>
-        <w:ind/>
-        <w:rPr/>
-      </w:pPr>
-      <w:r>
-        <w:rPr>
-          <w:highlight w:val="none"/>
-        </w:rPr>
-        <w:t xml:space="preserve">{</w:t>
-      </w:r>
-      <w:r/>
-    </w:p>
-    <w:p>
-      <w:pPr>
-        <w:pBdr/>
-        <w:spacing/>
-        <w:ind/>
-        <w:rPr/>
-      </w:pPr>
-      <w:r>
-        <w:rPr>
-          <w:highlight w:val="none"/>
-        </w:rPr>
-        <w:t xml:space="preserve">  "payouts": [</w:t>
-      </w:r>
-      <w:r/>
-    </w:p>
-    <w:p>
-      <w:pPr>
-        <w:pBdr/>
-        <w:spacing/>
-        <w:ind/>
-        <w:rPr/>
-      </w:pPr>
-      <w:r>
-        <w:rPr>
-          <w:highlight w:val="none"/>
-        </w:rPr>
-        <w:t xml:space="preserve">    "id",</w:t>
-      </w:r>
-      <w:r/>
-    </w:p>
-    <w:p>
-      <w:pPr>
-        <w:pBdr/>
-        <w:spacing/>
-        <w:ind/>
-        <w:rPr/>
-      </w:pPr>
-      <w:r>
-        <w:rPr>
-          <w:highlight w:val="none"/>
-        </w:rPr>
-        <w:t xml:space="preserve">    "author_id",</w:t>
-      </w:r>
-      <w:r/>
-    </w:p>
-    <w:p>
-      <w:pPr>
-        <w:pBdr/>
-        <w:spacing/>
-        <w:ind/>
-        <w:rPr/>
-      </w:pPr>
-      <w:r>
-        <w:rPr>
-          <w:highlight w:val="none"/>
-        </w:rPr>
-        <w:t xml:space="preserve">    "reason",</w:t>
-      </w:r>
-      <w:r/>
-    </w:p>
-    <w:p>
-      <w:pPr>
-        <w:pBdr/>
-        <w:spacing/>
-        <w:ind/>
-        <w:rPr/>
-      </w:pPr>
-      <w:r>
-        <w:rPr>
-          <w:highlight w:val="none"/>
-        </w:rPr>
-        <w:t xml:space="preserve">    "amount",</w:t>
-      </w:r>
-      <w:r/>
-    </w:p>
-    <w:p>
-      <w:pPr>
-        <w:pBdr/>
-        <w:spacing/>
-        <w:ind/>
-        <w:rPr/>
-      </w:pPr>
-      <w:r>
-        <w:rPr>
-          <w:highlight w:val="none"/>
-        </w:rPr>
-        <w:t xml:space="preserve">    "priority",</w:t>
-      </w:r>
-      <w:r/>
-    </w:p>
-    <w:p>
-      <w:pPr>
-        <w:pBdr/>
-        <w:spacing/>
-        <w:ind/>
-        <w:rPr/>
-      </w:pPr>
-      <w:r>
-        <w:rPr>
-          <w:highlight w:val="none"/>
-        </w:rPr>
-        <w:t xml:space="preserve">    "balance_before",</w:t>
-      </w:r>
-      <w:r/>
-    </w:p>
-    <w:p>
-      <w:pPr>
-        <w:pBdr/>
-        <w:spacing/>
-        <w:ind/>
-        <w:rPr/>
-      </w:pPr>
-      <w:r>
-        <w:rPr>
-          <w:highlight w:val="none"/>
-        </w:rPr>
-        <w:t xml:space="preserve">    "balance_after",</w:t>
-      </w:r>
-      <w:r/>
-    </w:p>
-    <w:p>
-      <w:pPr>
-        <w:pBdr/>
-        <w:spacing/>
-        <w:ind/>
-        <w:rPr/>
-      </w:pPr>
-      <w:r>
-        <w:rPr>
-          <w:highlight w:val="none"/>
-        </w:rPr>
-        <w:t xml:space="preserve">    "token_id",</w:t>
-      </w:r>
-      <w:r/>
-    </w:p>
-    <w:p>
-      <w:pPr>
-        <w:pBdr/>
-        <w:spacing/>
-        <w:ind/>
-        <w:rPr/>
-      </w:pPr>
-      <w:r>
-        <w:rPr>
-          <w:highlight w:val="none"/>
-        </w:rPr>
-        <w:t xml:space="preserve">    "status",</w:t>
-      </w:r>
-      <w:r/>
-    </w:p>
-    <w:p>
-      <w:pPr>
-        <w:pBdr/>
-        <w:spacing/>
-        <w:ind/>
-        <w:rPr/>
-      </w:pPr>
-      <w:r>
-        <w:rPr>
-          <w:highlight w:val="none"/>
-        </w:rPr>
-        <w:t xml:space="preserve">    "teller_id",</w:t>
-      </w:r>
-      <w:r/>
-    </w:p>
-    <w:p>
-      <w:pPr>
-        <w:pBdr/>
-        <w:spacing/>
-        <w:ind/>
-        <w:rPr/>
-      </w:pPr>
-      <w:r>
-        <w:rPr>
-          <w:highlight w:val="none"/>
-        </w:rPr>
-        <w:t xml:space="preserve">    "response",</w:t>
-      </w:r>
-      <w:r/>
-    </w:p>
-    <w:p>
-      <w:pPr>
-        <w:pBdr/>
-        <w:spacing/>
-        <w:ind/>
-        <w:rPr/>
-      </w:pPr>
-      <w:r>
-        <w:rPr>
-          <w:highlight w:val="none"/>
-        </w:rPr>
-        <w:t xml:space="preserve">    "created_at",</w:t>
-      </w:r>
-      <w:r/>
-    </w:p>
-    <w:p>
-      <w:pPr>
-        <w:pBdr/>
-        <w:spacing/>
-        <w:ind/>
-        <w:rPr/>
-      </w:pPr>
-      <w:r>
-        <w:rPr>
-          <w:highlight w:val="none"/>
-        </w:rPr>
-        <w:t xml:space="preserve">    "updated_at",</w:t>
-      </w:r>
-      <w:r/>
-    </w:p>
-    <w:p>
-      <w:pPr>
-        <w:pBdr/>
-        <w:spacing/>
-        <w:ind/>
-        <w:rPr/>
-      </w:pPr>
-      <w:r>
-        <w:rPr>
-          <w:highlight w:val="none"/>
-        </w:rPr>
-        <w:t xml:space="preserve">    "is_deleted"</w:t>
-      </w:r>
-      <w:r/>
-    </w:p>
-    <w:p>
-      <w:pPr>
-        <w:pBdr/>
-        <w:spacing/>
-        <w:ind/>
-        <w:rPr/>
-      </w:pPr>
-      <w:r>
-        <w:rPr>
-          <w:highlight w:val="none"/>
-        </w:rPr>
-        <w:t xml:space="preserve">  ]</w:t>
-      </w:r>
-      <w:r/>
-    </w:p>
-    <w:p>
-      <w:pPr>
-        <w:pBdr/>
-        <w:spacing/>
-        <w:ind/>
-        <w:rPr>
-          <w:highlight w:val="none"/>
-        </w:rPr>
-      </w:pPr>
-      <w:r>
-        <w:rPr>
-          <w:highlight w:val="none"/>
-        </w:rPr>
-        <w:t xml:space="preserve">}</w:t>
-      </w:r>
-      <w:r/>
-      <w:r>
-        <w:rPr>
-          <w:highlight w:val="none"/>
-        </w:rPr>
-        <w:t xml:space="preserve">,</w:t>
-      </w:r>
-      <w:r>
-        <w:rPr>
-          <w:highlight w:val="none"/>
-        </w:rPr>
-      </w:r>
-    </w:p>
-    <w:p>
-      <w:pPr>
-        <w:pBdr/>
-        <w:spacing/>
-        <w:ind/>
-        <w:rPr/>
-      </w:pPr>
-      <w:r>
-        <w:rPr>
-          <w:highlight w:val="none"/>
-        </w:rPr>
-        <w:t xml:space="preserve">{</w:t>
-      </w:r>
-      <w:r/>
-    </w:p>
-    <w:p>
-      <w:pPr>
-        <w:pBdr/>
-        <w:spacing/>
-        <w:ind/>
-        <w:rPr/>
-      </w:pPr>
-      <w:r>
-        <w:rPr>
-          <w:highlight w:val="none"/>
-        </w:rPr>
-        <w:t xml:space="preserve">  "refunds": [</w:t>
-      </w:r>
-      <w:r/>
-    </w:p>
-    <w:p>
-      <w:pPr>
-        <w:pBdr/>
-        <w:spacing/>
-        <w:ind/>
-        <w:rPr/>
-      </w:pPr>
-      <w:r>
-        <w:rPr>
-          <w:highlight w:val="none"/>
-        </w:rPr>
-        <w:t xml:space="preserve">    "id",</w:t>
-      </w:r>
-      <w:r/>
-    </w:p>
-    <w:p>
-      <w:pPr>
-        <w:pBdr/>
-        <w:spacing/>
-        <w:ind/>
-        <w:rPr/>
-      </w:pPr>
-      <w:r>
-        <w:rPr>
-          <w:highlight w:val="none"/>
-        </w:rPr>
-        <w:t xml:space="preserve">    "user_id",</w:t>
-      </w:r>
-      <w:r/>
-    </w:p>
-    <w:p>
-      <w:pPr>
-        <w:pBdr/>
-        <w:spacing/>
-        <w:ind/>
-        <w:rPr/>
-      </w:pPr>
-      <w:r>
-        <w:rPr>
-          <w:highlight w:val="none"/>
-        </w:rPr>
-        <w:t xml:space="preserve">    "reason",</w:t>
-      </w:r>
-      <w:r/>
-    </w:p>
-    <w:p>
-      <w:pPr>
-        <w:pBdr/>
-        <w:spacing/>
-        <w:ind/>
-        <w:rPr/>
-      </w:pPr>
-      <w:r>
-        <w:rPr>
-          <w:highlight w:val="none"/>
-        </w:rPr>
-        <w:t xml:space="preserve">    "amount",</w:t>
-      </w:r>
-      <w:r/>
-    </w:p>
-    <w:p>
-      <w:pPr>
-        <w:pBdr/>
-        <w:spacing/>
-        <w:ind/>
-        <w:rPr/>
-      </w:pPr>
-      <w:r>
-        <w:rPr>
-          <w:highlight w:val="none"/>
-        </w:rPr>
-        <w:t xml:space="preserve">    "priority",</w:t>
-      </w:r>
-      <w:r/>
-    </w:p>
-    <w:p>
-      <w:pPr>
-        <w:pBdr/>
-        <w:spacing/>
-        <w:ind/>
-        <w:rPr/>
-      </w:pPr>
-      <w:r>
-        <w:rPr>
-          <w:highlight w:val="none"/>
-        </w:rPr>
-        <w:t xml:space="preserve">    "token_id",</w:t>
-      </w:r>
-      <w:r/>
-    </w:p>
-    <w:p>
-      <w:pPr>
-        <w:pBdr/>
-        <w:spacing/>
-        <w:ind/>
-        <w:rPr/>
-      </w:pPr>
-      <w:r>
-        <w:rPr>
-          <w:highlight w:val="none"/>
-        </w:rPr>
-        <w:t xml:space="preserve">    "status",</w:t>
-      </w:r>
-      <w:r/>
-    </w:p>
-    <w:p>
-      <w:pPr>
-        <w:pBdr/>
-        <w:spacing/>
-        <w:ind/>
-        <w:rPr/>
-      </w:pPr>
-      <w:r>
-        <w:rPr>
-          <w:highlight w:val="none"/>
-        </w:rPr>
-        <w:t xml:space="preserve">    "teller_id",</w:t>
-      </w:r>
-      <w:r/>
-    </w:p>
-    <w:p>
-      <w:pPr>
-        <w:pBdr/>
-        <w:spacing/>
-        <w:ind/>
-        <w:rPr/>
-      </w:pPr>
-      <w:r>
-        <w:rPr>
-          <w:highlight w:val="none"/>
-        </w:rPr>
-        <w:t xml:space="preserve">    "response",</w:t>
-      </w:r>
-      <w:r/>
-    </w:p>
-    <w:p>
-      <w:pPr>
-        <w:pBdr/>
-        <w:spacing/>
-        <w:ind/>
-        <w:rPr/>
-      </w:pPr>
-      <w:r>
-        <w:rPr>
-          <w:highlight w:val="none"/>
-        </w:rPr>
-        <w:t xml:space="preserve">    "created_at",</w:t>
-      </w:r>
-      <w:r/>
-    </w:p>
-    <w:p>
-      <w:pPr>
-        <w:pBdr/>
-        <w:spacing/>
-        <w:ind/>
-        <w:rPr/>
-      </w:pPr>
-      <w:r>
-        <w:rPr>
-          <w:highlight w:val="none"/>
-        </w:rPr>
-        <w:t xml:space="preserve">    "updated_at",</w:t>
-      </w:r>
-      <w:r/>
-    </w:p>
-    <w:p>
-      <w:pPr>
-        <w:pBdr/>
-        <w:spacing/>
-        <w:ind/>
-        <w:rPr/>
-      </w:pPr>
-      <w:r>
-        <w:rPr>
-          <w:highlight w:val="none"/>
-        </w:rPr>
-        <w:t xml:space="preserve">    "is_deleted"</w:t>
-      </w:r>
-      <w:r/>
-    </w:p>
-    <w:p>
-      <w:pPr>
-        <w:pBdr/>
-        <w:spacing/>
-        <w:ind/>
-        <w:rPr/>
-      </w:pPr>
-      <w:r>
-        <w:rPr>
-          <w:highlight w:val="none"/>
-        </w:rPr>
-        <w:t xml:space="preserve">  ]</w:t>
-      </w:r>
-      <w:r/>
-    </w:p>
-    <w:p>
-      <w:pPr>
-        <w:pBdr/>
-        <w:spacing/>
-        <w:ind/>
-        <w:rPr>
-          <w:highlight w:val="none"/>
-        </w:rPr>
-      </w:pPr>
-      <w:r>
-        <w:rPr>
-          <w:highlight w:val="none"/>
-        </w:rPr>
-        <w:t xml:space="preserve">}</w:t>
-      </w:r>
-      <w:r/>
-      <w:r>
-        <w:rPr>
-          <w:highlight w:val="none"/>
-        </w:rPr>
-        <w:t xml:space="preserve">,</w:t>
-      </w:r>
-      <w:r>
-        <w:rPr>
-          <w:highlight w:val="none"/>
-        </w:rPr>
-      </w:r>
-    </w:p>
-    <w:p>
-      <w:pPr>
-        <w:pBdr/>
-        <w:spacing/>
-        <w:ind/>
-        <w:rPr/>
-      </w:pPr>
-      <w:r>
-        <w:rPr>
-          <w:highlight w:val="none"/>
-        </w:rPr>
-        <w:t xml:space="preserve">{</w:t>
-      </w:r>
-      <w:r/>
-    </w:p>
-    <w:p>
-      <w:pPr>
-        <w:pBdr/>
-        <w:spacing/>
-        <w:ind/>
-        <w:rPr/>
-      </w:pPr>
-      <w:r>
-        <w:rPr>
-          <w:highlight w:val="none"/>
-        </w:rPr>
-        <w:t xml:space="preserve">  "event_managers": [</w:t>
-      </w:r>
-      <w:r/>
-    </w:p>
-    <w:p>
-      <w:pPr>
-        <w:pBdr/>
-        <w:spacing/>
-        <w:ind/>
-        <w:rPr/>
-      </w:pPr>
-      <w:r>
-        <w:rPr>
-          <w:highlight w:val="none"/>
-        </w:rPr>
-        <w:t xml:space="preserve">    "id",</w:t>
-      </w:r>
-      <w:r/>
-    </w:p>
-    <w:p>
-      <w:pPr>
-        <w:pBdr/>
-        <w:spacing/>
-        <w:ind/>
-        <w:rPr/>
-      </w:pPr>
-      <w:r>
-        <w:rPr>
-          <w:highlight w:val="none"/>
-        </w:rPr>
-        <w:t xml:space="preserve">    "event_id",</w:t>
-      </w:r>
-      <w:r/>
-    </w:p>
-    <w:p>
-      <w:pPr>
-        <w:pBdr/>
-        <w:spacing/>
-        <w:ind/>
-        <w:rPr/>
-      </w:pPr>
-      <w:r>
-        <w:rPr>
-          <w:highlight w:val="none"/>
-        </w:rPr>
-        <w:t xml:space="preserve">    "user_id",</w:t>
-      </w:r>
-      <w:r/>
-    </w:p>
-    <w:p>
-      <w:pPr>
-        <w:pBdr/>
-        <w:spacing/>
-        <w:ind/>
-        <w:rPr/>
-      </w:pPr>
-      <w:r>
-        <w:rPr>
-          <w:highlight w:val="none"/>
-        </w:rPr>
-        <w:t xml:space="preserve">    "status",</w:t>
-      </w:r>
-      <w:r/>
-    </w:p>
-    <w:p>
-      <w:pPr>
-        <w:pBdr/>
-        <w:spacing/>
-        <w:ind/>
-        <w:rPr/>
-      </w:pPr>
-      <w:r>
-        <w:rPr>
-          <w:highlight w:val="none"/>
-        </w:rPr>
-        <w:t xml:space="preserve">    "created_at",</w:t>
-      </w:r>
-      <w:r/>
-    </w:p>
-    <w:p>
-      <w:pPr>
-        <w:pBdr/>
-        <w:spacing/>
-        <w:ind/>
-        <w:rPr/>
-      </w:pPr>
-      <w:r>
-        <w:rPr>
-          <w:highlight w:val="none"/>
-        </w:rPr>
-        <w:t xml:space="preserve">    "updated_at",</w:t>
-      </w:r>
-      <w:r/>
-    </w:p>
-    <w:p>
-      <w:pPr>
-        <w:pBdr/>
-        <w:spacing/>
-        <w:ind/>
-        <w:rPr/>
-      </w:pPr>
-      <w:r>
-        <w:rPr>
-          <w:highlight w:val="none"/>
-        </w:rPr>
-        <w:t xml:space="preserve">    "is_deleted"</w:t>
-      </w:r>
-      <w:r/>
-    </w:p>
-    <w:p>
-      <w:pPr>
-        <w:pBdr/>
-        <w:spacing/>
-        <w:ind/>
-        <w:rPr/>
-      </w:pPr>
-      <w:r>
-        <w:rPr>
-          <w:highlight w:val="none"/>
-        </w:rPr>
-        <w:t xml:space="preserve">  ]</w:t>
-      </w:r>
-      <w:r/>
-    </w:p>
-    <w:p>
-      <w:pPr>
-        <w:pBdr/>
-        <w:spacing/>
-        <w:ind/>
-        <w:rPr>
-          <w:highlight w:val="none"/>
-        </w:rPr>
-      </w:pPr>
-      <w:r>
-        <w:rPr>
-          <w:highlight w:val="none"/>
-        </w:rPr>
-        <w:t xml:space="preserve">},</w:t>
-      </w:r>
-      <w:r/>
       <w:r>
         <w:rPr>
           <w:highlight w:val="none"/>
@@ -3060,7 +2356,7 @@
         <w:rPr>
           <w:highlight w:val="none"/>
         </w:rPr>
-        <w:t xml:space="preserve">  "subscriptions": [</w:t>
+        <w:t xml:space="preserve">  "payouts": [</w:t>
       </w:r>
       <w:r/>
     </w:p>
@@ -3090,7 +2386,22 @@
         <w:rPr>
           <w:highlight w:val="none"/>
         </w:rPr>
-        <w:t xml:space="preserve">    "user_id",</w:t>
+        <w:t xml:space="preserve">    "author_id",</w:t>
+      </w:r>
+      <w:r/>
+    </w:p>
+    <w:p>
+      <w:pPr>
+        <w:pBdr/>
+        <w:spacing/>
+        <w:ind/>
+        <w:rPr/>
+      </w:pPr>
+      <w:r>
+        <w:rPr>
+          <w:highlight w:val="none"/>
+        </w:rPr>
+        <w:t xml:space="preserve">    "reason",</w:t>
       </w:r>
       <w:r/>
     </w:p>
@@ -3120,7 +2431,7 @@
         <w:rPr>
           <w:highlight w:val="none"/>
         </w:rPr>
-        <w:t xml:space="preserve">    "acc_number",</w:t>
+        <w:t xml:space="preserve">    "priority",</w:t>
       </w:r>
       <w:r/>
     </w:p>
@@ -3135,7 +2446,7 @@
         <w:rPr>
           <w:highlight w:val="none"/>
         </w:rPr>
-        <w:t xml:space="preserve">    "ref_number",</w:t>
+        <w:t xml:space="preserve">    "balance_before",</w:t>
       </w:r>
       <w:r/>
     </w:p>
@@ -3150,7 +2461,7 @@
         <w:rPr>
           <w:highlight w:val="none"/>
         </w:rPr>
-        <w:t xml:space="preserve">    "acc_host",</w:t>
+        <w:t xml:space="preserve">    "balance_after",</w:t>
       </w:r>
       <w:r/>
     </w:p>
@@ -3165,22 +2476,7 @@
         <w:rPr>
           <w:highlight w:val="none"/>
         </w:rPr>
-        <w:t xml:space="preserve">    "ipaddress",</w:t>
-      </w:r>
-      <w:r/>
-    </w:p>
-    <w:p>
-      <w:pPr>
-        <w:pBdr/>
-        <w:spacing/>
-        <w:ind/>
-        <w:rPr/>
-      </w:pPr>
-      <w:r>
-        <w:rPr>
-          <w:highlight w:val="none"/>
-        </w:rPr>
-        <w:t xml:space="preserve">    "reason",</w:t>
+        <w:t xml:space="preserve">    "token_id",</w:t>
       </w:r>
       <w:r/>
     </w:p>
@@ -3210,6 +2506,36 @@
         <w:rPr>
           <w:highlight w:val="none"/>
         </w:rPr>
+        <w:t xml:space="preserve">    "teller_id",</w:t>
+      </w:r>
+      <w:r/>
+    </w:p>
+    <w:p>
+      <w:pPr>
+        <w:pBdr/>
+        <w:spacing/>
+        <w:ind/>
+        <w:rPr/>
+      </w:pPr>
+      <w:r>
+        <w:rPr>
+          <w:highlight w:val="none"/>
+        </w:rPr>
+        <w:t xml:space="preserve">    "response",</w:t>
+      </w:r>
+      <w:r/>
+    </w:p>
+    <w:p>
+      <w:pPr>
+        <w:pBdr/>
+        <w:spacing/>
+        <w:ind/>
+        <w:rPr/>
+      </w:pPr>
+      <w:r>
+        <w:rPr>
+          <w:highlight w:val="none"/>
+        </w:rPr>
         <w:t xml:space="preserve">    "created_at",</w:t>
       </w:r>
       <w:r/>
@@ -3272,9 +2598,14 @@
         <w:rPr>
           <w:highlight w:val="none"/>
         </w:rPr>
-        <w:t xml:space="preserve">},</w:t>
+        <w:t xml:space="preserve">}</w:t>
       </w:r>
-      <w:r/>
+      <w:r>
+        <w:rPr>
+          <w:highlight w:val="none"/>
+        </w:rPr>
+        <w:t xml:space="preserve">,</w:t>
+      </w:r>
       <w:r>
         <w:rPr>
           <w:highlight w:val="none"/>
@@ -3312,7 +2643,7 @@
         <w:rPr>
           <w:highlight w:val="none"/>
         </w:rPr>
-        <w:t xml:space="preserve">  "subscription_packages": [</w:t>
+        <w:t xml:space="preserve">  "refunds": [</w:t>
       </w:r>
       <w:r/>
     </w:p>
@@ -3342,7 +2673,7 @@
         <w:rPr>
           <w:highlight w:val="none"/>
         </w:rPr>
-        <w:t xml:space="preserve">    "description",</w:t>
+        <w:t xml:space="preserve">    "user_id",</w:t>
       </w:r>
       <w:r/>
     </w:p>
@@ -3357,7 +2688,7 @@
         <w:rPr>
           <w:highlight w:val="none"/>
         </w:rPr>
-        <w:t xml:space="preserve">    "package",</w:t>
+        <w:t xml:space="preserve">    "reason",</w:t>
       </w:r>
       <w:r/>
     </w:p>
@@ -3372,7 +2703,37 @@
         <w:rPr>
           <w:highlight w:val="none"/>
         </w:rPr>
-        <w:t xml:space="preserve">    "price",</w:t>
+        <w:t xml:space="preserve">    "amount",</w:t>
+      </w:r>
+      <w:r/>
+    </w:p>
+    <w:p>
+      <w:pPr>
+        <w:pBdr/>
+        <w:spacing/>
+        <w:ind/>
+        <w:rPr/>
+      </w:pPr>
+      <w:r>
+        <w:rPr>
+          <w:highlight w:val="none"/>
+        </w:rPr>
+        <w:t xml:space="preserve">    "priority",</w:t>
+      </w:r>
+      <w:r/>
+    </w:p>
+    <w:p>
+      <w:pPr>
+        <w:pBdr/>
+        <w:spacing/>
+        <w:ind/>
+        <w:rPr/>
+      </w:pPr>
+      <w:r>
+        <w:rPr>
+          <w:highlight w:val="none"/>
+        </w:rPr>
+        <w:t xml:space="preserve">    "token_id",</w:t>
       </w:r>
       <w:r/>
     </w:p>
@@ -3402,6 +2763,36 @@
         <w:rPr>
           <w:highlight w:val="none"/>
         </w:rPr>
+        <w:t xml:space="preserve">    "teller_id",</w:t>
+      </w:r>
+      <w:r/>
+    </w:p>
+    <w:p>
+      <w:pPr>
+        <w:pBdr/>
+        <w:spacing/>
+        <w:ind/>
+        <w:rPr/>
+      </w:pPr>
+      <w:r>
+        <w:rPr>
+          <w:highlight w:val="none"/>
+        </w:rPr>
+        <w:t xml:space="preserve">    "response",</w:t>
+      </w:r>
+      <w:r/>
+    </w:p>
+    <w:p>
+      <w:pPr>
+        <w:pBdr/>
+        <w:spacing/>
+        <w:ind/>
+        <w:rPr/>
+      </w:pPr>
+      <w:r>
+        <w:rPr>
+          <w:highlight w:val="none"/>
+        </w:rPr>
         <w:t xml:space="preserve">    "created_at",</w:t>
       </w:r>
       <w:r/>
@@ -3464,9 +2855,14 @@
         <w:rPr>
           <w:highlight w:val="none"/>
         </w:rPr>
-        <w:t xml:space="preserve">},</w:t>
+        <w:t xml:space="preserve">}</w:t>
       </w:r>
-      <w:r/>
+      <w:r>
+        <w:rPr>
+          <w:highlight w:val="none"/>
+        </w:rPr>
+        <w:t xml:space="preserve">,</w:t>
+      </w:r>
       <w:r>
         <w:rPr>
           <w:highlight w:val="none"/>
@@ -3504,7 +2900,7 @@
         <w:rPr>
           <w:highlight w:val="none"/>
         </w:rPr>
-        <w:t xml:space="preserve">  "sms_subscriptions": [</w:t>
+        <w:t xml:space="preserve">  "event_managers": [</w:t>
       </w:r>
       <w:r/>
     </w:p>
@@ -3534,21 +2930,6 @@
         <w:rPr>
           <w:highlight w:val="none"/>
         </w:rPr>
-        <w:t xml:space="preserve">    "author_id",</w:t>
-      </w:r>
-      <w:r/>
-    </w:p>
-    <w:p>
-      <w:pPr>
-        <w:pBdr/>
-        <w:spacing/>
-        <w:ind/>
-        <w:rPr/>
-      </w:pPr>
-      <w:r>
-        <w:rPr>
-          <w:highlight w:val="none"/>
-        </w:rPr>
         <w:t xml:space="preserve">    "event_id",</w:t>
       </w:r>
       <w:r/>
@@ -3564,7 +2945,7 @@
         <w:rPr>
           <w:highlight w:val="none"/>
         </w:rPr>
-        <w:t xml:space="preserve">    "package_id",</w:t>
+        <w:t xml:space="preserve">    "user_id",</w:t>
       </w:r>
       <w:r/>
     </w:p>
@@ -3656,9 +3037,8 @@
         <w:rPr>
           <w:highlight w:val="none"/>
         </w:rPr>
-        <w:t xml:space="preserve">}</w:t>
+        <w:t xml:space="preserve">},</w:t>
       </w:r>
-      <w:r/>
       <w:r>
         <w:rPr>
           <w:highlight w:val="none"/>
@@ -3681,12 +3061,646 @@
         <w:rPr>
           <w:highlight w:val="none"/>
         </w:rPr>
+        <w:t xml:space="preserve">{</w:t>
+      </w:r>
+      <w:r/>
+    </w:p>
+    <w:p>
+      <w:pPr>
+        <w:pBdr/>
+        <w:spacing/>
+        <w:ind/>
+        <w:rPr/>
+      </w:pPr>
+      <w:r>
+        <w:rPr>
+          <w:highlight w:val="none"/>
+        </w:rPr>
+        <w:t xml:space="preserve">  "subscriptions": [</w:t>
+      </w:r>
+      <w:r/>
+    </w:p>
+    <w:p>
+      <w:pPr>
+        <w:pBdr/>
+        <w:spacing/>
+        <w:ind/>
+        <w:rPr/>
+      </w:pPr>
+      <w:r>
+        <w:rPr>
+          <w:highlight w:val="none"/>
+        </w:rPr>
+        <w:t xml:space="preserve">    "id",</w:t>
+      </w:r>
+      <w:r/>
+    </w:p>
+    <w:p>
+      <w:pPr>
+        <w:pBdr/>
+        <w:spacing/>
+        <w:ind/>
+        <w:rPr/>
+      </w:pPr>
+      <w:r>
+        <w:rPr>
+          <w:highlight w:val="none"/>
+        </w:rPr>
+        <w:t xml:space="preserve">    "user_id",</w:t>
+      </w:r>
+      <w:r/>
+    </w:p>
+    <w:p>
+      <w:pPr>
+        <w:pBdr/>
+        <w:spacing/>
+        <w:ind/>
+        <w:rPr/>
+      </w:pPr>
+      <w:r>
+        <w:rPr>
+          <w:highlight w:val="none"/>
+        </w:rPr>
+        <w:t xml:space="preserve">    "amount",</w:t>
+      </w:r>
+      <w:r/>
+    </w:p>
+    <w:p>
+      <w:pPr>
+        <w:pBdr/>
+        <w:spacing/>
+        <w:ind/>
+        <w:rPr/>
+      </w:pPr>
+      <w:r>
+        <w:rPr>
+          <w:highlight w:val="none"/>
+        </w:rPr>
+        <w:t xml:space="preserve">    "acc_number",</w:t>
+      </w:r>
+      <w:r/>
+    </w:p>
+    <w:p>
+      <w:pPr>
+        <w:pBdr/>
+        <w:spacing/>
+        <w:ind/>
+        <w:rPr/>
+      </w:pPr>
+      <w:r>
+        <w:rPr>
+          <w:highlight w:val="none"/>
+        </w:rPr>
+        <w:t xml:space="preserve">    "ref_number",</w:t>
+      </w:r>
+      <w:r/>
+    </w:p>
+    <w:p>
+      <w:pPr>
+        <w:pBdr/>
+        <w:spacing/>
+        <w:ind/>
+        <w:rPr/>
+      </w:pPr>
+      <w:r>
+        <w:rPr>
+          <w:highlight w:val="none"/>
+        </w:rPr>
+        <w:t xml:space="preserve">    "acc_host",</w:t>
+      </w:r>
+      <w:r/>
+    </w:p>
+    <w:p>
+      <w:pPr>
+        <w:pBdr/>
+        <w:spacing/>
+        <w:ind/>
+        <w:rPr/>
+      </w:pPr>
+      <w:r>
+        <w:rPr>
+          <w:highlight w:val="none"/>
+        </w:rPr>
+        <w:t xml:space="preserve">    "ipaddress",</w:t>
+      </w:r>
+      <w:r/>
+    </w:p>
+    <w:p>
+      <w:pPr>
+        <w:pBdr/>
+        <w:spacing/>
+        <w:ind/>
+        <w:rPr/>
+      </w:pPr>
+      <w:r>
+        <w:rPr>
+          <w:highlight w:val="none"/>
+        </w:rPr>
+        <w:t xml:space="preserve">    "reason",</w:t>
+      </w:r>
+      <w:r/>
+    </w:p>
+    <w:p>
+      <w:pPr>
+        <w:pBdr/>
+        <w:spacing/>
+        <w:ind/>
+        <w:rPr/>
+      </w:pPr>
+      <w:r>
+        <w:rPr>
+          <w:highlight w:val="none"/>
+        </w:rPr>
+        <w:t xml:space="preserve">    "status",</w:t>
+      </w:r>
+      <w:r/>
+    </w:p>
+    <w:p>
+      <w:pPr>
+        <w:pBdr/>
+        <w:spacing/>
+        <w:ind/>
+        <w:rPr/>
+      </w:pPr>
+      <w:r>
+        <w:rPr>
+          <w:highlight w:val="none"/>
+        </w:rPr>
+        <w:t xml:space="preserve">    "created_at",</w:t>
+      </w:r>
+      <w:r/>
+    </w:p>
+    <w:p>
+      <w:pPr>
+        <w:pBdr/>
+        <w:spacing/>
+        <w:ind/>
+        <w:rPr/>
+      </w:pPr>
+      <w:r>
+        <w:rPr>
+          <w:highlight w:val="none"/>
+        </w:rPr>
+        <w:t xml:space="preserve">    "updated_at",</w:t>
+      </w:r>
+      <w:r/>
+    </w:p>
+    <w:p>
+      <w:pPr>
+        <w:pBdr/>
+        <w:spacing/>
+        <w:ind/>
+        <w:rPr/>
+      </w:pPr>
+      <w:r>
+        <w:rPr>
+          <w:highlight w:val="none"/>
+        </w:rPr>
+        <w:t xml:space="preserve">    "is_deleted"</w:t>
+      </w:r>
+      <w:r/>
+    </w:p>
+    <w:p>
+      <w:pPr>
+        <w:pBdr/>
+        <w:spacing/>
+        <w:ind/>
+        <w:rPr/>
+      </w:pPr>
+      <w:r>
+        <w:rPr>
+          <w:highlight w:val="none"/>
+        </w:rPr>
+        <w:t xml:space="preserve">  ]</w:t>
+      </w:r>
+      <w:r/>
+    </w:p>
+    <w:p>
+      <w:pPr>
+        <w:pBdr/>
+        <w:spacing/>
+        <w:ind/>
+        <w:rPr>
+          <w:highlight w:val="none"/>
+        </w:rPr>
+      </w:pPr>
+      <w:r>
+        <w:rPr>
+          <w:highlight w:val="none"/>
+        </w:rPr>
+        <w:t xml:space="preserve">},</w:t>
       </w:r>
       <w:r>
         <w:rPr>
           <w:highlight w:val="none"/>
         </w:rPr>
       </w:r>
+      <w:r>
+        <w:rPr>
+          <w:highlight w:val="none"/>
+        </w:rPr>
+      </w:r>
+    </w:p>
+    <w:p>
+      <w:pPr>
+        <w:pBdr/>
+        <w:spacing/>
+        <w:ind/>
+        <w:rPr/>
+      </w:pPr>
+      <w:r>
+        <w:rPr>
+          <w:highlight w:val="none"/>
+        </w:rPr>
+        <w:t xml:space="preserve">{</w:t>
+      </w:r>
+      <w:r/>
+    </w:p>
+    <w:p>
+      <w:pPr>
+        <w:pBdr/>
+        <w:spacing/>
+        <w:ind/>
+        <w:rPr/>
+      </w:pPr>
+      <w:r>
+        <w:rPr>
+          <w:highlight w:val="none"/>
+        </w:rPr>
+        <w:t xml:space="preserve">  "subscription_packages": [</w:t>
+      </w:r>
+      <w:r/>
+    </w:p>
+    <w:p>
+      <w:pPr>
+        <w:pBdr/>
+        <w:spacing/>
+        <w:ind/>
+        <w:rPr/>
+      </w:pPr>
+      <w:r>
+        <w:rPr>
+          <w:highlight w:val="none"/>
+        </w:rPr>
+        <w:t xml:space="preserve">    "id",</w:t>
+      </w:r>
+      <w:r/>
+    </w:p>
+    <w:p>
+      <w:pPr>
+        <w:pBdr/>
+        <w:spacing/>
+        <w:ind/>
+        <w:rPr/>
+      </w:pPr>
+      <w:r>
+        <w:rPr>
+          <w:highlight w:val="none"/>
+        </w:rPr>
+        <w:t xml:space="preserve">    "description",</w:t>
+      </w:r>
+      <w:r/>
+    </w:p>
+    <w:p>
+      <w:pPr>
+        <w:pBdr/>
+        <w:spacing/>
+        <w:ind/>
+        <w:rPr/>
+      </w:pPr>
+      <w:r>
+        <w:rPr>
+          <w:highlight w:val="none"/>
+        </w:rPr>
+        <w:t xml:space="preserve">    "package",</w:t>
+      </w:r>
+      <w:r/>
+    </w:p>
+    <w:p>
+      <w:pPr>
+        <w:pBdr/>
+        <w:spacing/>
+        <w:ind/>
+        <w:rPr/>
+      </w:pPr>
+      <w:r>
+        <w:rPr>
+          <w:highlight w:val="none"/>
+        </w:rPr>
+        <w:t xml:space="preserve">    "price",</w:t>
+      </w:r>
+      <w:r/>
+    </w:p>
+    <w:p>
+      <w:pPr>
+        <w:pBdr/>
+        <w:spacing/>
+        <w:ind/>
+        <w:rPr/>
+      </w:pPr>
+      <w:r>
+        <w:rPr>
+          <w:highlight w:val="none"/>
+        </w:rPr>
+        <w:t xml:space="preserve">    "status",</w:t>
+      </w:r>
+      <w:r/>
+    </w:p>
+    <w:p>
+      <w:pPr>
+        <w:pBdr/>
+        <w:spacing/>
+        <w:ind/>
+        <w:rPr/>
+      </w:pPr>
+      <w:r>
+        <w:rPr>
+          <w:highlight w:val="none"/>
+        </w:rPr>
+        <w:t xml:space="preserve">    "created_at",</w:t>
+      </w:r>
+      <w:r/>
+    </w:p>
+    <w:p>
+      <w:pPr>
+        <w:pBdr/>
+        <w:spacing/>
+        <w:ind/>
+        <w:rPr/>
+      </w:pPr>
+      <w:r>
+        <w:rPr>
+          <w:highlight w:val="none"/>
+        </w:rPr>
+        <w:t xml:space="preserve">    "updated_at",</w:t>
+      </w:r>
+      <w:r/>
+    </w:p>
+    <w:p>
+      <w:pPr>
+        <w:pBdr/>
+        <w:spacing/>
+        <w:ind/>
+        <w:rPr/>
+      </w:pPr>
+      <w:r>
+        <w:rPr>
+          <w:highlight w:val="none"/>
+        </w:rPr>
+        <w:t xml:space="preserve">    "is_deleted"</w:t>
+      </w:r>
+      <w:r/>
+    </w:p>
+    <w:p>
+      <w:pPr>
+        <w:pBdr/>
+        <w:spacing/>
+        <w:ind/>
+        <w:rPr/>
+      </w:pPr>
+      <w:r>
+        <w:rPr>
+          <w:highlight w:val="none"/>
+        </w:rPr>
+        <w:t xml:space="preserve">  ]</w:t>
+      </w:r>
+      <w:r/>
+    </w:p>
+    <w:p>
+      <w:pPr>
+        <w:pBdr/>
+        <w:spacing/>
+        <w:ind/>
+        <w:rPr>
+          <w:highlight w:val="none"/>
+        </w:rPr>
+      </w:pPr>
+      <w:r>
+        <w:rPr>
+          <w:highlight w:val="none"/>
+        </w:rPr>
+        <w:t xml:space="preserve">},</w:t>
+      </w:r>
+      <w:r>
+        <w:rPr>
+          <w:highlight w:val="none"/>
+        </w:rPr>
+      </w:r>
+      <w:r>
+        <w:rPr>
+          <w:highlight w:val="none"/>
+        </w:rPr>
+      </w:r>
+    </w:p>
+    <w:p>
+      <w:pPr>
+        <w:pBdr/>
+        <w:spacing/>
+        <w:ind/>
+        <w:rPr/>
+      </w:pPr>
+      <w:r>
+        <w:rPr>
+          <w:highlight w:val="none"/>
+        </w:rPr>
+        <w:t xml:space="preserve">{</w:t>
+      </w:r>
+      <w:r/>
+    </w:p>
+    <w:p>
+      <w:pPr>
+        <w:pBdr/>
+        <w:spacing/>
+        <w:ind/>
+        <w:rPr/>
+      </w:pPr>
+      <w:r>
+        <w:rPr>
+          <w:highlight w:val="none"/>
+        </w:rPr>
+        <w:t xml:space="preserve">  "sms_subscriptions": [</w:t>
+      </w:r>
+      <w:r/>
+    </w:p>
+    <w:p>
+      <w:pPr>
+        <w:pBdr/>
+        <w:spacing/>
+        <w:ind/>
+        <w:rPr/>
+      </w:pPr>
+      <w:r>
+        <w:rPr>
+          <w:highlight w:val="none"/>
+        </w:rPr>
+        <w:t xml:space="preserve">    "id",</w:t>
+      </w:r>
+      <w:r/>
+    </w:p>
+    <w:p>
+      <w:pPr>
+        <w:pBdr/>
+        <w:spacing/>
+        <w:ind/>
+        <w:rPr/>
+      </w:pPr>
+      <w:r>
+        <w:rPr>
+          <w:highlight w:val="none"/>
+        </w:rPr>
+        <w:t xml:space="preserve">    "author_id",</w:t>
+      </w:r>
+      <w:r/>
+    </w:p>
+    <w:p>
+      <w:pPr>
+        <w:pBdr/>
+        <w:spacing/>
+        <w:ind/>
+        <w:rPr/>
+      </w:pPr>
+      <w:r>
+        <w:rPr>
+          <w:highlight w:val="none"/>
+        </w:rPr>
+        <w:t xml:space="preserve">    "event_id",</w:t>
+      </w:r>
+      <w:r/>
+    </w:p>
+    <w:p>
+      <w:pPr>
+        <w:pBdr/>
+        <w:spacing/>
+        <w:ind/>
+        <w:rPr/>
+      </w:pPr>
+      <w:r>
+        <w:rPr>
+          <w:highlight w:val="none"/>
+        </w:rPr>
+        <w:t xml:space="preserve">    "package_id",</w:t>
+      </w:r>
+      <w:r/>
+    </w:p>
+    <w:p>
+      <w:pPr>
+        <w:pBdr/>
+        <w:spacing/>
+        <w:ind/>
+        <w:rPr/>
+      </w:pPr>
+      <w:r>
+        <w:rPr>
+          <w:highlight w:val="none"/>
+        </w:rPr>
+        <w:t xml:space="preserve">    "status",</w:t>
+      </w:r>
+      <w:r/>
+    </w:p>
+    <w:p>
+      <w:pPr>
+        <w:pBdr/>
+        <w:spacing/>
+        <w:ind/>
+        <w:rPr/>
+      </w:pPr>
+      <w:r>
+        <w:rPr>
+          <w:highlight w:val="none"/>
+        </w:rPr>
+        <w:t xml:space="preserve">    "created_at",</w:t>
+      </w:r>
+      <w:r/>
+    </w:p>
+    <w:p>
+      <w:pPr>
+        <w:pBdr/>
+        <w:spacing/>
+        <w:ind/>
+        <w:rPr/>
+      </w:pPr>
+      <w:r>
+        <w:rPr>
+          <w:highlight w:val="none"/>
+        </w:rPr>
+        <w:t xml:space="preserve">    "updated_at",</w:t>
+      </w:r>
+      <w:r/>
+    </w:p>
+    <w:p>
+      <w:pPr>
+        <w:pBdr/>
+        <w:spacing/>
+        <w:ind/>
+        <w:rPr/>
+      </w:pPr>
+      <w:r>
+        <w:rPr>
+          <w:highlight w:val="none"/>
+        </w:rPr>
+        <w:t xml:space="preserve">    "is_deleted"</w:t>
+      </w:r>
+      <w:r/>
+    </w:p>
+    <w:p>
+      <w:pPr>
+        <w:pBdr/>
+        <w:spacing/>
+        <w:ind/>
+        <w:rPr/>
+      </w:pPr>
+      <w:r>
+        <w:rPr>
+          <w:highlight w:val="none"/>
+        </w:rPr>
+        <w:t xml:space="preserve">  ]</w:t>
+      </w:r>
+      <w:r/>
+    </w:p>
+    <w:p>
+      <w:pPr>
+        <w:pBdr/>
+        <w:spacing/>
+        <w:ind/>
+        <w:rPr>
+          <w:highlight w:val="none"/>
+        </w:rPr>
+      </w:pPr>
+      <w:r>
+        <w:rPr>
+          <w:highlight w:val="none"/>
+        </w:rPr>
+        <w:t xml:space="preserve">}</w:t>
+      </w:r>
+      <w:r>
+        <w:rPr>
+          <w:highlight w:val="none"/>
+        </w:rPr>
+      </w:r>
+      <w:r>
+        <w:rPr>
+          <w:highlight w:val="none"/>
+        </w:rPr>
+      </w:r>
+    </w:p>
+    <w:p>
+      <w:pPr>
+        <w:pBdr/>
+        <w:spacing/>
+        <w:ind/>
+        <w:rPr/>
+      </w:pPr>
+      <w:r>
+        <w:rPr>
+          <w:highlight w:val="none"/>
+        </w:rPr>
+      </w:r>
+      <w:r>
+        <w:rPr>
+          <w:highlight w:val="none"/>
+        </w:rPr>
+      </w:r>
+      <w:r/>
     </w:p>
     <w:sectPr>
       <w:footnotePr/>

</xml_diff>